<commit_message>
Modify code, design form and update document
- Modify QuickAction.vb
- Change design EditQuestions, ExamManagement, EditType form
- Add permission feature
- Add feature load question from database to form
</commit_message>
<xml_diff>
--- a/Documents/Mẫu 1. Kế hoạch và báo cáo tiến độ (Buổi 1).docx
+++ b/Documents/Mẫu 1. Kế hoạch và báo cáo tiến độ (Buổi 1).docx
@@ -10,6 +10,13 @@
           <w:sz w:val="32"/>
         </w:rPr>
       </w:pPr>
+      <w:r>
+        <w:rPr>
+          <w:rFonts w:ascii="Times New Roman" w:hAnsi="Times New Roman" w:cs="Times New Roman"/>
+          <w:sz w:val="32"/>
+        </w:rPr>
+        <w:t>6</w:t>
+      </w:r>
       <w:r>
         <w:rPr>
           <w:rFonts w:ascii="Times New Roman" w:hAnsi="Times New Roman" w:cs="Times New Roman"/>
@@ -861,8 +868,53 @@
           </w:tcPr>
           <w:p>
             <w:pPr>
-              <w:rPr>
-                <w:rFonts w:ascii="Times New Roman" w:hAnsi="Times New Roman" w:cs="Times New Roman"/>
+              <w:jc w:val="center"/>
+              <w:rPr>
+                <w:rFonts w:ascii="Times New Roman" w:hAnsi="Times New Roman" w:cs="Times New Roman"/>
+                <w:lang w:val="vi-VN"/>
+              </w:rPr>
+            </w:pPr>
+            <w:r>
+              <w:rPr>
+                <w:rFonts w:ascii="Times New Roman" w:hAnsi="Times New Roman" w:cs="Times New Roman"/>
+                <w:lang w:val="vi-VN"/>
+              </w:rPr>
+              <w:t>2 Ngày</w:t>
+            </w:r>
+          </w:p>
+        </w:tc>
+        <w:tc>
+          <w:tcPr>
+            <w:tcW w:w="3008" w:type="dxa"/>
+          </w:tcPr>
+          <w:p>
+            <w:pPr>
+              <w:jc w:val="center"/>
+              <w:rPr>
+                <w:rFonts w:ascii="Times New Roman" w:hAnsi="Times New Roman" w:cs="Times New Roman"/>
+                <w:lang w:val="vi-VN"/>
+              </w:rPr>
+            </w:pPr>
+            <w:r>
+              <w:rPr>
+                <w:rFonts w:ascii="Times New Roman" w:hAnsi="Times New Roman" w:cs="Times New Roman"/>
+              </w:rPr>
+              <w:t>T</w:t>
+            </w:r>
+            <w:r>
+              <w:rPr>
+                <w:rFonts w:ascii="Times New Roman" w:hAnsi="Times New Roman" w:cs="Times New Roman"/>
+                <w:lang w:val="vi-VN"/>
+              </w:rPr>
+              <w:t>ạo cơ sở dữ liệu</w:t>
+            </w:r>
+          </w:p>
+          <w:p>
+            <w:pPr>
+              <w:jc w:val="center"/>
+              <w:rPr>
+                <w:rFonts w:ascii="Times New Roman" w:hAnsi="Times New Roman" w:cs="Times New Roman"/>
+                <w:lang w:val="vi-VN"/>
               </w:rPr>
             </w:pPr>
           </w:p>
@@ -873,22 +925,35 @@
           </w:tcPr>
           <w:p>
             <w:pPr>
-              <w:rPr>
-                <w:rFonts w:ascii="Times New Roman" w:hAnsi="Times New Roman" w:cs="Times New Roman"/>
+              <w:jc w:val="center"/>
+              <w:rPr>
+                <w:rFonts w:ascii="Times New Roman" w:hAnsi="Times New Roman" w:cs="Times New Roman"/>
+                <w:lang w:val="vi-VN"/>
               </w:rPr>
             </w:pPr>
+            <w:r>
+              <w:rPr>
+                <w:rFonts w:ascii="Times New Roman" w:hAnsi="Times New Roman" w:cs="Times New Roman"/>
+                <w:lang w:val="vi-VN"/>
+              </w:rPr>
+              <w:t>Ngô Tuấn Việt</w:t>
+            </w:r>
           </w:p>
-        </w:tc>
-        <w:tc>
-          <w:tcPr>
-            <w:tcW w:w="3008" w:type="dxa"/>
-          </w:tcPr>
           <w:p>
             <w:pPr>
-              <w:rPr>
-                <w:rFonts w:ascii="Times New Roman" w:hAnsi="Times New Roman" w:cs="Times New Roman"/>
+              <w:jc w:val="center"/>
+              <w:rPr>
+                <w:rFonts w:ascii="Times New Roman" w:hAnsi="Times New Roman" w:cs="Times New Roman"/>
+                <w:lang w:val="vi-VN"/>
               </w:rPr>
             </w:pPr>
+            <w:r>
+              <w:rPr>
+                <w:rFonts w:ascii="Times New Roman" w:hAnsi="Times New Roman" w:cs="Times New Roman"/>
+                <w:lang w:val="vi-VN"/>
+              </w:rPr>
+              <w:t>Mai Quang Hải</w:t>
+            </w:r>
           </w:p>
         </w:tc>
       </w:tr>
@@ -902,8 +967,59 @@
           </w:tcPr>
           <w:p>
             <w:pPr>
-              <w:rPr>
-                <w:rFonts w:ascii="Times New Roman" w:hAnsi="Times New Roman" w:cs="Times New Roman"/>
+              <w:jc w:val="center"/>
+              <w:rPr>
+                <w:rFonts w:ascii="Times New Roman" w:hAnsi="Times New Roman" w:cs="Times New Roman"/>
+                <w:lang w:val="vi-VN"/>
+              </w:rPr>
+            </w:pPr>
+            <w:r>
+              <w:rPr>
+                <w:rFonts w:ascii="Times New Roman" w:hAnsi="Times New Roman" w:cs="Times New Roman"/>
+              </w:rPr>
+              <w:t>2</w:t>
+            </w:r>
+            <w:r>
+              <w:rPr>
+                <w:rFonts w:ascii="Times New Roman" w:hAnsi="Times New Roman" w:cs="Times New Roman"/>
+                <w:lang w:val="vi-VN"/>
+              </w:rPr>
+              <w:t xml:space="preserve"> Ngày</w:t>
+            </w:r>
+          </w:p>
+        </w:tc>
+        <w:tc>
+          <w:tcPr>
+            <w:tcW w:w="3008" w:type="dxa"/>
+          </w:tcPr>
+          <w:p>
+            <w:pPr>
+              <w:jc w:val="center"/>
+              <w:rPr>
+                <w:rFonts w:ascii="Times New Roman" w:hAnsi="Times New Roman" w:cs="Times New Roman"/>
+                <w:lang w:val="vi-VN"/>
+              </w:rPr>
+            </w:pPr>
+            <w:r>
+              <w:rPr>
+                <w:rFonts w:ascii="Times New Roman" w:hAnsi="Times New Roman" w:cs="Times New Roman"/>
+              </w:rPr>
+              <w:t>Thi</w:t>
+            </w:r>
+            <w:r>
+              <w:rPr>
+                <w:rFonts w:ascii="Times New Roman" w:hAnsi="Times New Roman" w:cs="Times New Roman"/>
+                <w:lang w:val="vi-VN"/>
+              </w:rPr>
+              <w:t>ết kế giao diện</w:t>
+            </w:r>
+          </w:p>
+          <w:p>
+            <w:pPr>
+              <w:jc w:val="center"/>
+              <w:rPr>
+                <w:rFonts w:ascii="Times New Roman" w:hAnsi="Times New Roman" w:cs="Times New Roman"/>
+                <w:lang w:val="vi-VN"/>
               </w:rPr>
             </w:pPr>
           </w:p>
@@ -914,20 +1030,42 @@
           </w:tcPr>
           <w:p>
             <w:pPr>
-              <w:rPr>
-                <w:rFonts w:ascii="Times New Roman" w:hAnsi="Times New Roman" w:cs="Times New Roman"/>
+              <w:jc w:val="center"/>
+              <w:rPr>
+                <w:rFonts w:ascii="Times New Roman" w:hAnsi="Times New Roman" w:cs="Times New Roman"/>
+                <w:lang w:val="vi-VN"/>
               </w:rPr>
             </w:pPr>
+            <w:r>
+              <w:rPr>
+                <w:rFonts w:ascii="Times New Roman" w:hAnsi="Times New Roman" w:cs="Times New Roman"/>
+                <w:lang w:val="vi-VN"/>
+              </w:rPr>
+              <w:t>Phùng Duy Hiếu</w:t>
+            </w:r>
           </w:p>
-        </w:tc>
-        <w:tc>
-          <w:tcPr>
-            <w:tcW w:w="3008" w:type="dxa"/>
-          </w:tcPr>
           <w:p>
             <w:pPr>
-              <w:rPr>
-                <w:rFonts w:ascii="Times New Roman" w:hAnsi="Times New Roman" w:cs="Times New Roman"/>
+              <w:jc w:val="center"/>
+              <w:rPr>
+                <w:rFonts w:ascii="Times New Roman" w:hAnsi="Times New Roman" w:cs="Times New Roman"/>
+                <w:lang w:val="vi-VN"/>
+              </w:rPr>
+            </w:pPr>
+            <w:r>
+              <w:rPr>
+                <w:rFonts w:ascii="Times New Roman" w:hAnsi="Times New Roman" w:cs="Times New Roman"/>
+                <w:lang w:val="vi-VN"/>
+              </w:rPr>
+              <w:t>Ngô Tuấn Việt</w:t>
+            </w:r>
+          </w:p>
+          <w:p>
+            <w:pPr>
+              <w:jc w:val="center"/>
+              <w:rPr>
+                <w:rFonts w:ascii="Times New Roman" w:hAnsi="Times New Roman" w:cs="Times New Roman"/>
+                <w:lang w:val="vi-VN"/>
               </w:rPr>
             </w:pPr>
           </w:p>
@@ -943,10 +1081,25 @@
           </w:tcPr>
           <w:p>
             <w:pPr>
-              <w:rPr>
-                <w:rFonts w:ascii="Times New Roman" w:hAnsi="Times New Roman" w:cs="Times New Roman"/>
+              <w:jc w:val="center"/>
+              <w:rPr>
+                <w:rFonts w:ascii="Times New Roman" w:hAnsi="Times New Roman" w:cs="Times New Roman"/>
+                <w:lang w:val="vi-VN"/>
               </w:rPr>
             </w:pPr>
+            <w:r>
+              <w:rPr>
+                <w:rFonts w:ascii="Times New Roman" w:hAnsi="Times New Roman" w:cs="Times New Roman"/>
+              </w:rPr>
+              <w:t>3</w:t>
+            </w:r>
+            <w:r>
+              <w:rPr>
+                <w:rFonts w:ascii="Times New Roman" w:hAnsi="Times New Roman" w:cs="Times New Roman"/>
+                <w:lang w:val="vi-VN"/>
+              </w:rPr>
+              <w:t xml:space="preserve"> Ngày</w:t>
+            </w:r>
           </w:p>
         </w:tc>
         <w:tc>
@@ -955,10 +1108,48 @@
           </w:tcPr>
           <w:p>
             <w:pPr>
-              <w:rPr>
-                <w:rFonts w:ascii="Times New Roman" w:hAnsi="Times New Roman" w:cs="Times New Roman"/>
+              <w:jc w:val="center"/>
+              <w:rPr>
+                <w:rFonts w:ascii="Times New Roman" w:hAnsi="Times New Roman" w:cs="Times New Roman"/>
+                <w:lang w:val="vi-VN"/>
               </w:rPr>
             </w:pPr>
+            <w:r>
+              <w:rPr>
+                <w:rFonts w:ascii="Times New Roman" w:hAnsi="Times New Roman" w:cs="Times New Roman"/>
+              </w:rPr>
+              <w:t>Code</w:t>
+            </w:r>
+            <w:r>
+              <w:rPr>
+                <w:rFonts w:ascii="Times New Roman" w:hAnsi="Times New Roman" w:cs="Times New Roman"/>
+                <w:lang w:val="vi-VN"/>
+              </w:rPr>
+              <w:t xml:space="preserve"> chức năng các Form</w:t>
+            </w:r>
+          </w:p>
+          <w:p>
+            <w:pPr>
+              <w:jc w:val="center"/>
+              <w:rPr>
+                <w:rFonts w:ascii="Times New Roman" w:hAnsi="Times New Roman" w:cs="Times New Roman"/>
+                <w:lang w:val="vi-VN"/>
+              </w:rPr>
+            </w:pPr>
+            <w:r>
+              <w:rPr>
+                <w:rFonts w:ascii="Times New Roman" w:hAnsi="Times New Roman" w:cs="Times New Roman"/>
+                <w:lang w:val="vi-VN"/>
+              </w:rPr>
+              <w:t>Fix bug</w:t>
+            </w:r>
+            <w:r>
+              <w:rPr>
+                <w:rFonts w:ascii="Times New Roman" w:hAnsi="Times New Roman" w:cs="Times New Roman"/>
+                <w:lang w:val="vi-VN"/>
+              </w:rPr>
+              <w:br/>
+            </w:r>
           </w:p>
         </w:tc>
         <w:tc>
@@ -967,10 +1158,48 @@
           </w:tcPr>
           <w:p>
             <w:pPr>
-              <w:rPr>
-                <w:rFonts w:ascii="Times New Roman" w:hAnsi="Times New Roman" w:cs="Times New Roman"/>
+              <w:jc w:val="center"/>
+              <w:rPr>
+                <w:rFonts w:ascii="Times New Roman" w:hAnsi="Times New Roman" w:cs="Times New Roman"/>
+                <w:lang w:val="vi-VN"/>
               </w:rPr>
             </w:pPr>
+            <w:r>
+              <w:rPr>
+                <w:rFonts w:ascii="Times New Roman" w:hAnsi="Times New Roman" w:cs="Times New Roman"/>
+              </w:rPr>
+              <w:t>Mai</w:t>
+            </w:r>
+            <w:r>
+              <w:rPr>
+                <w:rFonts w:ascii="Times New Roman" w:hAnsi="Times New Roman" w:cs="Times New Roman"/>
+                <w:lang w:val="vi-VN"/>
+              </w:rPr>
+              <w:t xml:space="preserve"> Quang Hải</w:t>
+            </w:r>
+            <w:r>
+              <w:rPr>
+                <w:rFonts w:ascii="Times New Roman" w:hAnsi="Times New Roman" w:cs="Times New Roman"/>
+                <w:lang w:val="vi-VN"/>
+              </w:rPr>
+              <w:t xml:space="preserve"> </w:t>
+            </w:r>
+          </w:p>
+          <w:p>
+            <w:pPr>
+              <w:jc w:val="center"/>
+              <w:rPr>
+                <w:rFonts w:ascii="Times New Roman" w:hAnsi="Times New Roman" w:cs="Times New Roman"/>
+                <w:lang w:val="vi-VN"/>
+              </w:rPr>
+            </w:pPr>
+            <w:r>
+              <w:rPr>
+                <w:rFonts w:ascii="Times New Roman" w:hAnsi="Times New Roman" w:cs="Times New Roman"/>
+                <w:lang w:val="vi-VN"/>
+              </w:rPr>
+              <w:t>Ngô Tuấn Việt</w:t>
+            </w:r>
           </w:p>
         </w:tc>
       </w:tr>
@@ -984,10 +1213,25 @@
           </w:tcPr>
           <w:p>
             <w:pPr>
-              <w:rPr>
-                <w:rFonts w:ascii="Times New Roman" w:hAnsi="Times New Roman" w:cs="Times New Roman"/>
+              <w:jc w:val="center"/>
+              <w:rPr>
+                <w:rFonts w:ascii="Times New Roman" w:hAnsi="Times New Roman" w:cs="Times New Roman"/>
+                <w:lang w:val="vi-VN"/>
               </w:rPr>
             </w:pPr>
+            <w:r>
+              <w:rPr>
+                <w:rFonts w:ascii="Times New Roman" w:hAnsi="Times New Roman" w:cs="Times New Roman"/>
+              </w:rPr>
+              <w:t>1</w:t>
+            </w:r>
+            <w:r>
+              <w:rPr>
+                <w:rFonts w:ascii="Times New Roman" w:hAnsi="Times New Roman" w:cs="Times New Roman"/>
+                <w:lang w:val="vi-VN"/>
+              </w:rPr>
+              <w:t xml:space="preserve"> Ngày</w:t>
+            </w:r>
           </w:p>
         </w:tc>
         <w:tc>
@@ -996,10 +1240,19 @@
           </w:tcPr>
           <w:p>
             <w:pPr>
-              <w:rPr>
-                <w:rFonts w:ascii="Times New Roman" w:hAnsi="Times New Roman" w:cs="Times New Roman"/>
+              <w:jc w:val="center"/>
+              <w:rPr>
+                <w:rFonts w:ascii="Times New Roman" w:hAnsi="Times New Roman" w:cs="Times New Roman"/>
+                <w:lang w:val="vi-VN"/>
               </w:rPr>
             </w:pPr>
+            <w:r>
+              <w:rPr>
+                <w:rFonts w:ascii="Times New Roman" w:hAnsi="Times New Roman" w:cs="Times New Roman"/>
+                <w:lang w:val="vi-VN"/>
+              </w:rPr>
+              <w:t>Làm PowerPoint</w:t>
+            </w:r>
           </w:p>
         </w:tc>
         <w:tc>
@@ -1008,10 +1261,51 @@
           </w:tcPr>
           <w:p>
             <w:pPr>
-              <w:rPr>
-                <w:rFonts w:ascii="Times New Roman" w:hAnsi="Times New Roman" w:cs="Times New Roman"/>
+              <w:jc w:val="center"/>
+              <w:rPr>
+                <w:rFonts w:ascii="Times New Roman" w:hAnsi="Times New Roman" w:cs="Times New Roman"/>
+                <w:lang w:val="vi-VN"/>
               </w:rPr>
             </w:pPr>
+            <w:r>
+              <w:rPr>
+                <w:rFonts w:ascii="Times New Roman" w:hAnsi="Times New Roman" w:cs="Times New Roman"/>
+                <w:lang w:val="vi-VN"/>
+              </w:rPr>
+              <w:t>Nguyễn Ngọc Sơn</w:t>
+            </w:r>
+          </w:p>
+          <w:p>
+            <w:pPr>
+              <w:jc w:val="center"/>
+              <w:rPr>
+                <w:rFonts w:ascii="Times New Roman" w:hAnsi="Times New Roman" w:cs="Times New Roman"/>
+                <w:lang w:val="vi-VN"/>
+              </w:rPr>
+            </w:pPr>
+            <w:r>
+              <w:rPr>
+                <w:rFonts w:ascii="Times New Roman" w:hAnsi="Times New Roman" w:cs="Times New Roman"/>
+                <w:lang w:val="vi-VN"/>
+              </w:rPr>
+              <w:t>Nguyễn Hoàng Duy Anh</w:t>
+            </w:r>
+          </w:p>
+          <w:p>
+            <w:pPr>
+              <w:jc w:val="center"/>
+              <w:rPr>
+                <w:rFonts w:ascii="Times New Roman" w:hAnsi="Times New Roman" w:cs="Times New Roman"/>
+                <w:lang w:val="vi-VN"/>
+              </w:rPr>
+            </w:pPr>
+            <w:r>
+              <w:rPr>
+                <w:rFonts w:ascii="Times New Roman" w:hAnsi="Times New Roman" w:cs="Times New Roman"/>
+                <w:lang w:val="vi-VN"/>
+              </w:rPr>
+              <w:t>Phùng Duy Hiếu</w:t>
+            </w:r>
           </w:p>
         </w:tc>
       </w:tr>
@@ -1025,10 +1319,25 @@
           </w:tcPr>
           <w:p>
             <w:pPr>
-              <w:rPr>
-                <w:rFonts w:ascii="Times New Roman" w:hAnsi="Times New Roman" w:cs="Times New Roman"/>
+              <w:jc w:val="center"/>
+              <w:rPr>
+                <w:rFonts w:ascii="Times New Roman" w:hAnsi="Times New Roman" w:cs="Times New Roman"/>
+                <w:lang w:val="vi-VN"/>
               </w:rPr>
             </w:pPr>
+            <w:r>
+              <w:rPr>
+                <w:rFonts w:ascii="Times New Roman" w:hAnsi="Times New Roman" w:cs="Times New Roman"/>
+              </w:rPr>
+              <w:t>1</w:t>
+            </w:r>
+            <w:r>
+              <w:rPr>
+                <w:rFonts w:ascii="Times New Roman" w:hAnsi="Times New Roman" w:cs="Times New Roman"/>
+                <w:lang w:val="vi-VN"/>
+              </w:rPr>
+              <w:t xml:space="preserve"> Ngày</w:t>
+            </w:r>
           </w:p>
         </w:tc>
         <w:tc>
@@ -1037,10 +1346,25 @@
           </w:tcPr>
           <w:p>
             <w:pPr>
-              <w:rPr>
-                <w:rFonts w:ascii="Times New Roman" w:hAnsi="Times New Roman" w:cs="Times New Roman"/>
+              <w:jc w:val="center"/>
+              <w:rPr>
+                <w:rFonts w:ascii="Times New Roman" w:hAnsi="Times New Roman" w:cs="Times New Roman"/>
+                <w:lang w:val="vi-VN"/>
               </w:rPr>
             </w:pPr>
+            <w:r>
+              <w:rPr>
+                <w:rFonts w:ascii="Times New Roman" w:hAnsi="Times New Roman" w:cs="Times New Roman"/>
+              </w:rPr>
+              <w:t>T</w:t>
+            </w:r>
+            <w:r>
+              <w:rPr>
+                <w:rFonts w:ascii="Times New Roman" w:hAnsi="Times New Roman" w:cs="Times New Roman"/>
+                <w:lang w:val="vi-VN"/>
+              </w:rPr>
+              <w:t>ạo kế hoạch và làm báo cáo</w:t>
+            </w:r>
           </w:p>
         </w:tc>
         <w:tc>
@@ -1049,10 +1373,41 @@
           </w:tcPr>
           <w:p>
             <w:pPr>
-              <w:rPr>
-                <w:rFonts w:ascii="Times New Roman" w:hAnsi="Times New Roman" w:cs="Times New Roman"/>
+              <w:jc w:val="center"/>
+              <w:rPr>
+                <w:rFonts w:ascii="Times New Roman" w:hAnsi="Times New Roman" w:cs="Times New Roman"/>
+                <w:lang w:val="vi-VN"/>
               </w:rPr>
             </w:pPr>
+            <w:r>
+              <w:rPr>
+                <w:rFonts w:ascii="Times New Roman" w:hAnsi="Times New Roman" w:cs="Times New Roman"/>
+              </w:rPr>
+              <w:t>Nguy</w:t>
+            </w:r>
+            <w:r>
+              <w:rPr>
+                <w:rFonts w:ascii="Times New Roman" w:hAnsi="Times New Roman" w:cs="Times New Roman"/>
+                <w:lang w:val="vi-VN"/>
+              </w:rPr>
+              <w:t>ễn Hoàng Duy Anh</w:t>
+            </w:r>
+          </w:p>
+          <w:p>
+            <w:pPr>
+              <w:jc w:val="center"/>
+              <w:rPr>
+                <w:rFonts w:ascii="Times New Roman" w:hAnsi="Times New Roman" w:cs="Times New Roman"/>
+                <w:lang w:val="vi-VN"/>
+              </w:rPr>
+            </w:pPr>
+            <w:r>
+              <w:rPr>
+                <w:rFonts w:ascii="Times New Roman" w:hAnsi="Times New Roman" w:cs="Times New Roman"/>
+                <w:lang w:val="vi-VN"/>
+              </w:rPr>
+              <w:t>Phùng Duy Hiếu</w:t>
+            </w:r>
           </w:p>
         </w:tc>
       </w:tr>
@@ -1233,10 +1588,21 @@
           </w:tcPr>
           <w:p>
             <w:pPr>
-              <w:rPr>
-                <w:rFonts w:ascii="Times New Roman" w:hAnsi="Times New Roman" w:cs="Times New Roman"/>
+              <w:jc w:val="center"/>
+              <w:rPr>
+                <w:rFonts w:ascii="Times New Roman" w:hAnsi="Times New Roman" w:cs="Times New Roman"/>
+                <w:b/>
+                <w:bCs/>
               </w:rPr>
             </w:pPr>
+            <w:r>
+              <w:rPr>
+                <w:rFonts w:ascii="Times New Roman" w:hAnsi="Times New Roman" w:cs="Times New Roman"/>
+                <w:b/>
+                <w:bCs/>
+              </w:rPr>
+              <w:t>1</w:t>
+            </w:r>
           </w:p>
         </w:tc>
         <w:tc>
@@ -1245,10 +1611,42 @@
           </w:tcPr>
           <w:p>
             <w:pPr>
-              <w:rPr>
-                <w:rFonts w:ascii="Times New Roman" w:hAnsi="Times New Roman" w:cs="Times New Roman"/>
+              <w:jc w:val="center"/>
+              <w:rPr>
+                <w:rFonts w:ascii="Times New Roman" w:hAnsi="Times New Roman" w:cs="Times New Roman"/>
+                <w:b/>
+                <w:bCs/>
+                <w:lang w:val="vi-VN"/>
               </w:rPr>
             </w:pPr>
+            <w:r>
+              <w:rPr>
+                <w:rFonts w:ascii="Times New Roman" w:hAnsi="Times New Roman" w:cs="Times New Roman"/>
+                <w:b/>
+                <w:bCs/>
+              </w:rPr>
+              <w:t>Mai Quang Hải</w:t>
+            </w:r>
+          </w:p>
+          <w:p>
+            <w:pPr>
+              <w:jc w:val="center"/>
+              <w:rPr>
+                <w:rFonts w:ascii="Times New Roman" w:hAnsi="Times New Roman" w:cs="Times New Roman"/>
+                <w:b/>
+                <w:bCs/>
+                <w:lang w:val="vi-VN"/>
+              </w:rPr>
+            </w:pPr>
+            <w:r>
+              <w:rPr>
+                <w:rFonts w:ascii="Times New Roman" w:hAnsi="Times New Roman" w:cs="Times New Roman"/>
+                <w:b/>
+                <w:bCs/>
+                <w:lang w:val="vi-VN"/>
+              </w:rPr>
+              <w:t>(Nhóm trưởng)</w:t>
+            </w:r>
           </w:p>
         </w:tc>
         <w:tc>
@@ -1259,8 +1657,37 @@
             <w:pPr>
               <w:rPr>
                 <w:rFonts w:ascii="Times New Roman" w:hAnsi="Times New Roman" w:cs="Times New Roman"/>
+                <w:lang w:val="vi-VN"/>
               </w:rPr>
             </w:pPr>
+            <w:r>
+              <w:rPr>
+                <w:rFonts w:ascii="Times New Roman" w:hAnsi="Times New Roman" w:cs="Times New Roman"/>
+              </w:rPr>
+              <w:t>Code</w:t>
+            </w:r>
+            <w:r>
+              <w:rPr>
+                <w:rFonts w:ascii="Times New Roman" w:hAnsi="Times New Roman" w:cs="Times New Roman"/>
+                <w:lang w:val="vi-VN"/>
+              </w:rPr>
+              <w:t xml:space="preserve"> chính các chức năng Form</w:t>
+            </w:r>
+          </w:p>
+          <w:p>
+            <w:pPr>
+              <w:rPr>
+                <w:rFonts w:ascii="Times New Roman" w:hAnsi="Times New Roman" w:cs="Times New Roman"/>
+                <w:lang w:val="vi-VN"/>
+              </w:rPr>
+            </w:pPr>
+            <w:r>
+              <w:rPr>
+                <w:rFonts w:ascii="Times New Roman" w:hAnsi="Times New Roman" w:cs="Times New Roman"/>
+                <w:lang w:val="vi-VN"/>
+              </w:rPr>
+              <w:t>Tạo cơ sở dữ liệu</w:t>
+            </w:r>
           </w:p>
         </w:tc>
       </w:tr>
@@ -1274,10 +1701,21 @@
           </w:tcPr>
           <w:p>
             <w:pPr>
-              <w:rPr>
-                <w:rFonts w:ascii="Times New Roman" w:hAnsi="Times New Roman" w:cs="Times New Roman"/>
+              <w:jc w:val="center"/>
+              <w:rPr>
+                <w:rFonts w:ascii="Times New Roman" w:hAnsi="Times New Roman" w:cs="Times New Roman"/>
+                <w:b/>
+                <w:bCs/>
               </w:rPr>
             </w:pPr>
+            <w:r>
+              <w:rPr>
+                <w:rFonts w:ascii="Times New Roman" w:hAnsi="Times New Roman" w:cs="Times New Roman"/>
+                <w:b/>
+                <w:bCs/>
+              </w:rPr>
+              <w:t>2</w:t>
+            </w:r>
           </w:p>
         </w:tc>
         <w:tc>
@@ -1286,10 +1724,21 @@
           </w:tcPr>
           <w:p>
             <w:pPr>
-              <w:rPr>
-                <w:rFonts w:ascii="Times New Roman" w:hAnsi="Times New Roman" w:cs="Times New Roman"/>
+              <w:jc w:val="center"/>
+              <w:rPr>
+                <w:rFonts w:ascii="Times New Roman" w:hAnsi="Times New Roman" w:cs="Times New Roman"/>
+                <w:b/>
+                <w:bCs/>
               </w:rPr>
             </w:pPr>
+            <w:r>
+              <w:rPr>
+                <w:rFonts w:ascii="Times New Roman" w:hAnsi="Times New Roman" w:cs="Times New Roman"/>
+                <w:b/>
+                <w:bCs/>
+              </w:rPr>
+              <w:t>Ngô Tuấn Việt</w:t>
+            </w:r>
           </w:p>
         </w:tc>
         <w:tc>
@@ -1300,8 +1749,37 @@
             <w:pPr>
               <w:rPr>
                 <w:rFonts w:ascii="Times New Roman" w:hAnsi="Times New Roman" w:cs="Times New Roman"/>
+                <w:lang w:val="vi-VN"/>
               </w:rPr>
             </w:pPr>
+            <w:r>
+              <w:rPr>
+                <w:rFonts w:ascii="Times New Roman" w:hAnsi="Times New Roman" w:cs="Times New Roman"/>
+              </w:rPr>
+              <w:t>T</w:t>
+            </w:r>
+            <w:r>
+              <w:rPr>
+                <w:rFonts w:ascii="Times New Roman" w:hAnsi="Times New Roman" w:cs="Times New Roman"/>
+                <w:lang w:val="vi-VN"/>
+              </w:rPr>
+              <w:t xml:space="preserve">ạo cơ sở dữ liệu </w:t>
+            </w:r>
+          </w:p>
+          <w:p>
+            <w:pPr>
+              <w:rPr>
+                <w:rFonts w:ascii="Times New Roman" w:hAnsi="Times New Roman" w:cs="Times New Roman"/>
+                <w:lang w:val="vi-VN"/>
+              </w:rPr>
+            </w:pPr>
+            <w:r>
+              <w:rPr>
+                <w:rFonts w:ascii="Times New Roman" w:hAnsi="Times New Roman" w:cs="Times New Roman"/>
+                <w:lang w:val="vi-VN"/>
+              </w:rPr>
+              <w:t>Fix bug</w:t>
+            </w:r>
           </w:p>
         </w:tc>
       </w:tr>
@@ -1315,10 +1793,21 @@
           </w:tcPr>
           <w:p>
             <w:pPr>
-              <w:rPr>
-                <w:rFonts w:ascii="Times New Roman" w:hAnsi="Times New Roman" w:cs="Times New Roman"/>
+              <w:jc w:val="center"/>
+              <w:rPr>
+                <w:rFonts w:ascii="Times New Roman" w:hAnsi="Times New Roman" w:cs="Times New Roman"/>
+                <w:b/>
+                <w:bCs/>
               </w:rPr>
             </w:pPr>
+            <w:r>
+              <w:rPr>
+                <w:rFonts w:ascii="Times New Roman" w:hAnsi="Times New Roman" w:cs="Times New Roman"/>
+                <w:b/>
+                <w:bCs/>
+              </w:rPr>
+              <w:t>3</w:t>
+            </w:r>
           </w:p>
         </w:tc>
         <w:tc>
@@ -1327,10 +1816,21 @@
           </w:tcPr>
           <w:p>
             <w:pPr>
-              <w:rPr>
-                <w:rFonts w:ascii="Times New Roman" w:hAnsi="Times New Roman" w:cs="Times New Roman"/>
+              <w:jc w:val="center"/>
+              <w:rPr>
+                <w:rFonts w:ascii="Times New Roman" w:hAnsi="Times New Roman" w:cs="Times New Roman"/>
+                <w:b/>
+                <w:bCs/>
               </w:rPr>
             </w:pPr>
+            <w:r>
+              <w:rPr>
+                <w:rFonts w:ascii="Times New Roman" w:hAnsi="Times New Roman" w:cs="Times New Roman"/>
+                <w:b/>
+                <w:bCs/>
+              </w:rPr>
+              <w:t>Nguyễn Hoàng Duy Anh</w:t>
+            </w:r>
           </w:p>
         </w:tc>
         <w:tc>
@@ -1341,8 +1841,37 @@
             <w:pPr>
               <w:rPr>
                 <w:rFonts w:ascii="Times New Roman" w:hAnsi="Times New Roman" w:cs="Times New Roman"/>
+                <w:lang w:val="vi-VN"/>
               </w:rPr>
             </w:pPr>
+            <w:r>
+              <w:rPr>
+                <w:rFonts w:ascii="Times New Roman" w:hAnsi="Times New Roman" w:cs="Times New Roman"/>
+              </w:rPr>
+              <w:t>Thiết</w:t>
+            </w:r>
+            <w:r>
+              <w:rPr>
+                <w:rFonts w:ascii="Times New Roman" w:hAnsi="Times New Roman" w:cs="Times New Roman"/>
+                <w:lang w:val="vi-VN"/>
+              </w:rPr>
+              <w:t xml:space="preserve"> kế giao diện</w:t>
+            </w:r>
+          </w:p>
+          <w:p>
+            <w:pPr>
+              <w:rPr>
+                <w:rFonts w:ascii="Times New Roman" w:hAnsi="Times New Roman" w:cs="Times New Roman"/>
+                <w:lang w:val="vi-VN"/>
+              </w:rPr>
+            </w:pPr>
+            <w:r>
+              <w:rPr>
+                <w:rFonts w:ascii="Times New Roman" w:hAnsi="Times New Roman" w:cs="Times New Roman"/>
+                <w:lang w:val="vi-VN"/>
+              </w:rPr>
+              <w:t>Tạo kế hoạch và báo cáo</w:t>
+            </w:r>
           </w:p>
         </w:tc>
       </w:tr>
@@ -1356,10 +1885,21 @@
           </w:tcPr>
           <w:p>
             <w:pPr>
-              <w:rPr>
-                <w:rFonts w:ascii="Times New Roman" w:hAnsi="Times New Roman" w:cs="Times New Roman"/>
+              <w:jc w:val="center"/>
+              <w:rPr>
+                <w:rFonts w:ascii="Times New Roman" w:hAnsi="Times New Roman" w:cs="Times New Roman"/>
+                <w:b/>
+                <w:bCs/>
               </w:rPr>
             </w:pPr>
+            <w:r>
+              <w:rPr>
+                <w:rFonts w:ascii="Times New Roman" w:hAnsi="Times New Roman" w:cs="Times New Roman"/>
+                <w:b/>
+                <w:bCs/>
+              </w:rPr>
+              <w:t>4</w:t>
+            </w:r>
           </w:p>
         </w:tc>
         <w:tc>
@@ -1368,10 +1908,21 @@
           </w:tcPr>
           <w:p>
             <w:pPr>
-              <w:rPr>
-                <w:rFonts w:ascii="Times New Roman" w:hAnsi="Times New Roman" w:cs="Times New Roman"/>
+              <w:jc w:val="center"/>
+              <w:rPr>
+                <w:rFonts w:ascii="Times New Roman" w:hAnsi="Times New Roman" w:cs="Times New Roman"/>
+                <w:b/>
+                <w:bCs/>
               </w:rPr>
             </w:pPr>
+            <w:r>
+              <w:rPr>
+                <w:rFonts w:ascii="Times New Roman" w:hAnsi="Times New Roman" w:cs="Times New Roman"/>
+                <w:b/>
+                <w:bCs/>
+              </w:rPr>
+              <w:t>Phùng Duy Hiếu</w:t>
+            </w:r>
           </w:p>
         </w:tc>
         <w:tc>
@@ -1382,8 +1933,36 @@
             <w:pPr>
               <w:rPr>
                 <w:rFonts w:ascii="Times New Roman" w:hAnsi="Times New Roman" w:cs="Times New Roman"/>
+                <w:lang w:val="vi-VN"/>
               </w:rPr>
             </w:pPr>
+            <w:r>
+              <w:rPr>
+                <w:rFonts w:ascii="Times New Roman" w:hAnsi="Times New Roman" w:cs="Times New Roman"/>
+              </w:rPr>
+              <w:t>Thiết</w:t>
+            </w:r>
+            <w:r>
+              <w:rPr>
+                <w:rFonts w:ascii="Times New Roman" w:hAnsi="Times New Roman" w:cs="Times New Roman"/>
+                <w:lang w:val="vi-VN"/>
+              </w:rPr>
+              <w:t xml:space="preserve"> kế giao diện</w:t>
+            </w:r>
+          </w:p>
+          <w:p>
+            <w:pPr>
+              <w:rPr>
+                <w:rFonts w:ascii="Times New Roman" w:hAnsi="Times New Roman" w:cs="Times New Roman"/>
+              </w:rPr>
+            </w:pPr>
+            <w:r>
+              <w:rPr>
+                <w:rFonts w:ascii="Times New Roman" w:hAnsi="Times New Roman" w:cs="Times New Roman"/>
+                <w:lang w:val="vi-VN"/>
+              </w:rPr>
+              <w:t>Tạo kế hoạch và báo cáo</w:t>
+            </w:r>
           </w:p>
         </w:tc>
       </w:tr>
@@ -1397,10 +1976,21 @@
           </w:tcPr>
           <w:p>
             <w:pPr>
-              <w:rPr>
-                <w:rFonts w:ascii="Times New Roman" w:hAnsi="Times New Roman" w:cs="Times New Roman"/>
+              <w:jc w:val="center"/>
+              <w:rPr>
+                <w:rFonts w:ascii="Times New Roman" w:hAnsi="Times New Roman" w:cs="Times New Roman"/>
+                <w:b/>
+                <w:bCs/>
               </w:rPr>
             </w:pPr>
+            <w:r>
+              <w:rPr>
+                <w:rFonts w:ascii="Times New Roman" w:hAnsi="Times New Roman" w:cs="Times New Roman"/>
+                <w:b/>
+                <w:bCs/>
+              </w:rPr>
+              <w:t>5</w:t>
+            </w:r>
           </w:p>
         </w:tc>
         <w:tc>
@@ -1409,10 +1999,21 @@
           </w:tcPr>
           <w:p>
             <w:pPr>
-              <w:rPr>
-                <w:rFonts w:ascii="Times New Roman" w:hAnsi="Times New Roman" w:cs="Times New Roman"/>
+              <w:jc w:val="center"/>
+              <w:rPr>
+                <w:rFonts w:ascii="Times New Roman" w:hAnsi="Times New Roman" w:cs="Times New Roman"/>
+                <w:b/>
+                <w:bCs/>
               </w:rPr>
             </w:pPr>
+            <w:r>
+              <w:rPr>
+                <w:rFonts w:ascii="Times New Roman" w:hAnsi="Times New Roman" w:cs="Times New Roman"/>
+                <w:b/>
+                <w:bCs/>
+              </w:rPr>
+              <w:t>Nguyễn Ngọc Sơn</w:t>
+            </w:r>
           </w:p>
         </w:tc>
         <w:tc>
@@ -1423,8 +2024,36 @@
             <w:pPr>
               <w:rPr>
                 <w:rFonts w:ascii="Times New Roman" w:hAnsi="Times New Roman" w:cs="Times New Roman"/>
+                <w:lang w:val="vi-VN"/>
               </w:rPr>
             </w:pPr>
+            <w:r>
+              <w:rPr>
+                <w:rFonts w:ascii="Times New Roman" w:hAnsi="Times New Roman" w:cs="Times New Roman"/>
+              </w:rPr>
+              <w:t>Thiết</w:t>
+            </w:r>
+            <w:r>
+              <w:rPr>
+                <w:rFonts w:ascii="Times New Roman" w:hAnsi="Times New Roman" w:cs="Times New Roman"/>
+                <w:lang w:val="vi-VN"/>
+              </w:rPr>
+              <w:t xml:space="preserve"> kế giao diện</w:t>
+            </w:r>
+          </w:p>
+          <w:p>
+            <w:pPr>
+              <w:rPr>
+                <w:rFonts w:ascii="Times New Roman" w:hAnsi="Times New Roman" w:cs="Times New Roman"/>
+              </w:rPr>
+            </w:pPr>
+            <w:r>
+              <w:rPr>
+                <w:rFonts w:ascii="Times New Roman" w:hAnsi="Times New Roman" w:cs="Times New Roman"/>
+                <w:lang w:val="vi-VN"/>
+              </w:rPr>
+              <w:t>Fix bug</w:t>
+            </w:r>
           </w:p>
         </w:tc>
       </w:tr>
@@ -1642,10 +2271,21 @@
           </w:tcPr>
           <w:p>
             <w:pPr>
-              <w:rPr>
-                <w:rFonts w:ascii="Times New Roman" w:hAnsi="Times New Roman" w:cs="Times New Roman"/>
+              <w:jc w:val="center"/>
+              <w:rPr>
+                <w:rFonts w:ascii="Times New Roman" w:hAnsi="Times New Roman" w:cs="Times New Roman"/>
+                <w:b/>
+                <w:bCs/>
               </w:rPr>
             </w:pPr>
+            <w:r>
+              <w:rPr>
+                <w:rFonts w:ascii="Times New Roman" w:hAnsi="Times New Roman" w:cs="Times New Roman"/>
+                <w:b/>
+                <w:bCs/>
+              </w:rPr>
+              <w:t>1</w:t>
+            </w:r>
           </w:p>
         </w:tc>
         <w:tc>
@@ -1654,10 +2294,25 @@
           </w:tcPr>
           <w:p>
             <w:pPr>
-              <w:rPr>
-                <w:rFonts w:ascii="Times New Roman" w:hAnsi="Times New Roman" w:cs="Times New Roman"/>
+              <w:jc w:val="center"/>
+              <w:rPr>
+                <w:rFonts w:ascii="Times New Roman" w:hAnsi="Times New Roman" w:cs="Times New Roman"/>
+                <w:lang w:val="vi-VN"/>
               </w:rPr>
             </w:pPr>
+            <w:r>
+              <w:rPr>
+                <w:rFonts w:ascii="Times New Roman" w:hAnsi="Times New Roman" w:cs="Times New Roman"/>
+              </w:rPr>
+              <w:t>T</w:t>
+            </w:r>
+            <w:r>
+              <w:rPr>
+                <w:rFonts w:ascii="Times New Roman" w:hAnsi="Times New Roman" w:cs="Times New Roman"/>
+                <w:lang w:val="vi-VN"/>
+              </w:rPr>
+              <w:t>ạo cơ sở dữ liệu</w:t>
+            </w:r>
           </w:p>
         </w:tc>
         <w:tc>
@@ -1668,6 +2323,7 @@
             <w:pPr>
               <w:rPr>
                 <w:rFonts w:ascii="Times New Roman" w:hAnsi="Times New Roman" w:cs="Times New Roman"/>
+                <w:lang w:val="vi-VN"/>
               </w:rPr>
             </w:pPr>
           </w:p>
@@ -1683,10 +2339,21 @@
           </w:tcPr>
           <w:p>
             <w:pPr>
-              <w:rPr>
-                <w:rFonts w:ascii="Times New Roman" w:hAnsi="Times New Roman" w:cs="Times New Roman"/>
+              <w:jc w:val="center"/>
+              <w:rPr>
+                <w:rFonts w:ascii="Times New Roman" w:hAnsi="Times New Roman" w:cs="Times New Roman"/>
+                <w:b/>
+                <w:bCs/>
               </w:rPr>
             </w:pPr>
+            <w:r>
+              <w:rPr>
+                <w:rFonts w:ascii="Times New Roman" w:hAnsi="Times New Roman" w:cs="Times New Roman"/>
+                <w:b/>
+                <w:bCs/>
+              </w:rPr>
+              <w:t>2</w:t>
+            </w:r>
           </w:p>
         </w:tc>
         <w:tc>
@@ -1695,8 +2362,32 @@
           </w:tcPr>
           <w:p>
             <w:pPr>
-              <w:rPr>
-                <w:rFonts w:ascii="Times New Roman" w:hAnsi="Times New Roman" w:cs="Times New Roman"/>
+              <w:jc w:val="center"/>
+              <w:rPr>
+                <w:rFonts w:ascii="Times New Roman" w:hAnsi="Times New Roman" w:cs="Times New Roman"/>
+                <w:lang w:val="vi-VN"/>
+              </w:rPr>
+            </w:pPr>
+            <w:r>
+              <w:rPr>
+                <w:rFonts w:ascii="Times New Roman" w:hAnsi="Times New Roman" w:cs="Times New Roman"/>
+              </w:rPr>
+              <w:t>Thi</w:t>
+            </w:r>
+            <w:r>
+              <w:rPr>
+                <w:rFonts w:ascii="Times New Roman" w:hAnsi="Times New Roman" w:cs="Times New Roman"/>
+                <w:lang w:val="vi-VN"/>
+              </w:rPr>
+              <w:t>ết kế giao diện</w:t>
+            </w:r>
+          </w:p>
+          <w:p>
+            <w:pPr>
+              <w:jc w:val="center"/>
+              <w:rPr>
+                <w:rFonts w:ascii="Times New Roman" w:hAnsi="Times New Roman" w:cs="Times New Roman"/>
+                <w:lang w:val="vi-VN"/>
               </w:rPr>
             </w:pPr>
           </w:p>
@@ -1724,10 +2415,21 @@
           </w:tcPr>
           <w:p>
             <w:pPr>
-              <w:rPr>
-                <w:rFonts w:ascii="Times New Roman" w:hAnsi="Times New Roman" w:cs="Times New Roman"/>
+              <w:jc w:val="center"/>
+              <w:rPr>
+                <w:rFonts w:ascii="Times New Roman" w:hAnsi="Times New Roman" w:cs="Times New Roman"/>
+                <w:b/>
+                <w:bCs/>
               </w:rPr>
             </w:pPr>
+            <w:r>
+              <w:rPr>
+                <w:rFonts w:ascii="Times New Roman" w:hAnsi="Times New Roman" w:cs="Times New Roman"/>
+                <w:b/>
+                <w:bCs/>
+              </w:rPr>
+              <w:t>3</w:t>
+            </w:r>
           </w:p>
         </w:tc>
         <w:tc>
@@ -1736,10 +2438,41 @@
           </w:tcPr>
           <w:p>
             <w:pPr>
-              <w:rPr>
-                <w:rFonts w:ascii="Times New Roman" w:hAnsi="Times New Roman" w:cs="Times New Roman"/>
+              <w:jc w:val="center"/>
+              <w:rPr>
+                <w:rFonts w:ascii="Times New Roman" w:hAnsi="Times New Roman" w:cs="Times New Roman"/>
+                <w:lang w:val="vi-VN"/>
               </w:rPr>
             </w:pPr>
+            <w:r>
+              <w:rPr>
+                <w:rFonts w:ascii="Times New Roman" w:hAnsi="Times New Roman" w:cs="Times New Roman"/>
+              </w:rPr>
+              <w:t>Code</w:t>
+            </w:r>
+            <w:r>
+              <w:rPr>
+                <w:rFonts w:ascii="Times New Roman" w:hAnsi="Times New Roman" w:cs="Times New Roman"/>
+                <w:lang w:val="vi-VN"/>
+              </w:rPr>
+              <w:t xml:space="preserve"> các chức năng trong Form</w:t>
+            </w:r>
+          </w:p>
+          <w:p>
+            <w:pPr>
+              <w:jc w:val="center"/>
+              <w:rPr>
+                <w:rFonts w:ascii="Times New Roman" w:hAnsi="Times New Roman" w:cs="Times New Roman"/>
+                <w:lang w:val="vi-VN"/>
+              </w:rPr>
+            </w:pPr>
+            <w:r>
+              <w:rPr>
+                <w:rFonts w:ascii="Times New Roman" w:hAnsi="Times New Roman" w:cs="Times New Roman"/>
+                <w:lang w:val="vi-VN"/>
+              </w:rPr>
+              <w:t>Fix bug</w:t>
+            </w:r>
           </w:p>
         </w:tc>
         <w:tc>
@@ -1765,10 +2498,21 @@
           </w:tcPr>
           <w:p>
             <w:pPr>
-              <w:rPr>
-                <w:rFonts w:ascii="Times New Roman" w:hAnsi="Times New Roman" w:cs="Times New Roman"/>
+              <w:jc w:val="center"/>
+              <w:rPr>
+                <w:rFonts w:ascii="Times New Roman" w:hAnsi="Times New Roman" w:cs="Times New Roman"/>
+                <w:b/>
+                <w:bCs/>
               </w:rPr>
             </w:pPr>
+            <w:r>
+              <w:rPr>
+                <w:rFonts w:ascii="Times New Roman" w:hAnsi="Times New Roman" w:cs="Times New Roman"/>
+                <w:b/>
+                <w:bCs/>
+              </w:rPr>
+              <w:t>4</w:t>
+            </w:r>
           </w:p>
         </w:tc>
         <w:tc>
@@ -1777,10 +2521,25 @@
           </w:tcPr>
           <w:p>
             <w:pPr>
-              <w:rPr>
-                <w:rFonts w:ascii="Times New Roman" w:hAnsi="Times New Roman" w:cs="Times New Roman"/>
+              <w:jc w:val="center"/>
+              <w:rPr>
+                <w:rFonts w:ascii="Times New Roman" w:hAnsi="Times New Roman" w:cs="Times New Roman"/>
+                <w:lang w:val="vi-VN"/>
               </w:rPr>
             </w:pPr>
+            <w:r>
+              <w:rPr>
+                <w:rFonts w:ascii="Times New Roman" w:hAnsi="Times New Roman" w:cs="Times New Roman"/>
+              </w:rPr>
+              <w:t>L</w:t>
+            </w:r>
+            <w:r>
+              <w:rPr>
+                <w:rFonts w:ascii="Times New Roman" w:hAnsi="Times New Roman" w:cs="Times New Roman"/>
+                <w:lang w:val="vi-VN"/>
+              </w:rPr>
+              <w:t>àm PowerPoint</w:t>
+            </w:r>
           </w:p>
         </w:tc>
         <w:tc>
@@ -1806,10 +2565,21 @@
           </w:tcPr>
           <w:p>
             <w:pPr>
-              <w:rPr>
-                <w:rFonts w:ascii="Times New Roman" w:hAnsi="Times New Roman" w:cs="Times New Roman"/>
+              <w:jc w:val="center"/>
+              <w:rPr>
+                <w:rFonts w:ascii="Times New Roman" w:hAnsi="Times New Roman" w:cs="Times New Roman"/>
+                <w:b/>
+                <w:bCs/>
               </w:rPr>
             </w:pPr>
+            <w:r>
+              <w:rPr>
+                <w:rFonts w:ascii="Times New Roman" w:hAnsi="Times New Roman" w:cs="Times New Roman"/>
+                <w:b/>
+                <w:bCs/>
+              </w:rPr>
+              <w:t>5</w:t>
+            </w:r>
           </w:p>
         </w:tc>
         <w:tc>
@@ -1818,10 +2588,19 @@
           </w:tcPr>
           <w:p>
             <w:pPr>
-              <w:rPr>
-                <w:rFonts w:ascii="Times New Roman" w:hAnsi="Times New Roman" w:cs="Times New Roman"/>
+              <w:jc w:val="center"/>
+              <w:rPr>
+                <w:rFonts w:ascii="Times New Roman" w:hAnsi="Times New Roman" w:cs="Times New Roman"/>
+                <w:lang w:val="vi-VN"/>
               </w:rPr>
             </w:pPr>
+            <w:r>
+              <w:rPr>
+                <w:rFonts w:ascii="Times New Roman" w:hAnsi="Times New Roman" w:cs="Times New Roman"/>
+                <w:lang w:val="vi-VN"/>
+              </w:rPr>
+              <w:t>Tạo kế hoạch và báo cáo</w:t>
+            </w:r>
           </w:p>
         </w:tc>
         <w:tc>
@@ -2093,10 +2872,41 @@
           <w:p>
             <w:pPr>
               <w:ind w:right="-48"/>
-              <w:rPr>
-                <w:rFonts w:ascii="Times New Roman" w:hAnsi="Times New Roman" w:cs="Times New Roman"/>
+              <w:jc w:val="center"/>
+              <w:rPr>
+                <w:rFonts w:ascii="Times New Roman" w:hAnsi="Times New Roman" w:cs="Times New Roman"/>
+                <w:b/>
+                <w:bCs/>
+                <w:lang w:val="vi-VN"/>
               </w:rPr>
             </w:pPr>
+            <w:r>
+              <w:rPr>
+                <w:rFonts w:ascii="Times New Roman" w:hAnsi="Times New Roman" w:cs="Times New Roman"/>
+                <w:b/>
+                <w:bCs/>
+              </w:rPr>
+              <w:t>Mai Quang Hải</w:t>
+            </w:r>
+          </w:p>
+          <w:p>
+            <w:pPr>
+              <w:ind w:right="-48"/>
+              <w:jc w:val="center"/>
+              <w:rPr>
+                <w:rFonts w:ascii="Times New Roman" w:hAnsi="Times New Roman" w:cs="Times New Roman"/>
+                <w:lang w:val="vi-VN"/>
+              </w:rPr>
+            </w:pPr>
+            <w:r>
+              <w:rPr>
+                <w:rFonts w:ascii="Times New Roman" w:hAnsi="Times New Roman" w:cs="Times New Roman"/>
+                <w:b/>
+                <w:bCs/>
+                <w:lang w:val="vi-VN"/>
+              </w:rPr>
+              <w:t>(nhóm trưởng)</w:t>
+            </w:r>
           </w:p>
         </w:tc>
         <w:tc>
@@ -2105,10 +2915,25 @@
           </w:tcPr>
           <w:p>
             <w:pPr>
-              <w:rPr>
-                <w:rFonts w:ascii="Times New Roman" w:hAnsi="Times New Roman" w:cs="Times New Roman"/>
+              <w:jc w:val="center"/>
+              <w:rPr>
+                <w:rFonts w:ascii="Times New Roman" w:hAnsi="Times New Roman" w:cs="Times New Roman"/>
+                <w:lang w:val="vi-VN"/>
               </w:rPr>
             </w:pPr>
+            <w:r>
+              <w:rPr>
+                <w:rFonts w:ascii="Times New Roman" w:hAnsi="Times New Roman" w:cs="Times New Roman"/>
+              </w:rPr>
+              <w:t>20</w:t>
+            </w:r>
+            <w:r>
+              <w:rPr>
+                <w:rFonts w:ascii="Times New Roman" w:hAnsi="Times New Roman" w:cs="Times New Roman"/>
+                <w:lang w:val="vi-VN"/>
+              </w:rPr>
+              <w:t>%</w:t>
+            </w:r>
           </w:p>
         </w:tc>
       </w:tr>
@@ -2146,10 +2971,19 @@
           <w:p>
             <w:pPr>
               <w:ind w:right="-48"/>
+              <w:jc w:val="center"/>
               <w:rPr>
                 <w:rFonts w:ascii="Times New Roman" w:hAnsi="Times New Roman" w:cs="Times New Roman"/>
               </w:rPr>
             </w:pPr>
+            <w:r>
+              <w:rPr>
+                <w:rFonts w:ascii="Times New Roman" w:hAnsi="Times New Roman" w:cs="Times New Roman"/>
+                <w:b/>
+                <w:bCs/>
+              </w:rPr>
+              <w:t>Ngô Tuấn Việt</w:t>
+            </w:r>
           </w:p>
         </w:tc>
         <w:tc>
@@ -2158,10 +2992,25 @@
           </w:tcPr>
           <w:p>
             <w:pPr>
-              <w:rPr>
-                <w:rFonts w:ascii="Times New Roman" w:hAnsi="Times New Roman" w:cs="Times New Roman"/>
+              <w:jc w:val="center"/>
+              <w:rPr>
+                <w:rFonts w:ascii="Times New Roman" w:hAnsi="Times New Roman" w:cs="Times New Roman"/>
+                <w:lang w:val="vi-VN"/>
               </w:rPr>
             </w:pPr>
+            <w:r>
+              <w:rPr>
+                <w:rFonts w:ascii="Times New Roman" w:hAnsi="Times New Roman" w:cs="Times New Roman"/>
+              </w:rPr>
+              <w:t>20</w:t>
+            </w:r>
+            <w:r>
+              <w:rPr>
+                <w:rFonts w:ascii="Times New Roman" w:hAnsi="Times New Roman" w:cs="Times New Roman"/>
+                <w:lang w:val="vi-VN"/>
+              </w:rPr>
+              <w:t>%</w:t>
+            </w:r>
           </w:p>
         </w:tc>
       </w:tr>
@@ -2199,10 +3048,19 @@
           <w:p>
             <w:pPr>
               <w:ind w:right="-48"/>
+              <w:jc w:val="center"/>
               <w:rPr>
                 <w:rFonts w:ascii="Times New Roman" w:hAnsi="Times New Roman" w:cs="Times New Roman"/>
               </w:rPr>
             </w:pPr>
+            <w:r>
+              <w:rPr>
+                <w:rFonts w:ascii="Times New Roman" w:hAnsi="Times New Roman" w:cs="Times New Roman"/>
+                <w:b/>
+                <w:bCs/>
+              </w:rPr>
+              <w:t>Nguyễn Hoàng Duy Anh</w:t>
+            </w:r>
           </w:p>
         </w:tc>
         <w:tc>
@@ -2211,10 +3069,24 @@
           </w:tcPr>
           <w:p>
             <w:pPr>
+              <w:jc w:val="center"/>
               <w:rPr>
                 <w:rFonts w:ascii="Times New Roman" w:hAnsi="Times New Roman" w:cs="Times New Roman"/>
               </w:rPr>
             </w:pPr>
+            <w:r>
+              <w:rPr>
+                <w:rFonts w:ascii="Times New Roman" w:hAnsi="Times New Roman" w:cs="Times New Roman"/>
+              </w:rPr>
+              <w:t>20</w:t>
+            </w:r>
+            <w:r>
+              <w:rPr>
+                <w:rFonts w:ascii="Times New Roman" w:hAnsi="Times New Roman" w:cs="Times New Roman"/>
+                <w:lang w:val="vi-VN"/>
+              </w:rPr>
+              <w:t>%</w:t>
+            </w:r>
           </w:p>
         </w:tc>
       </w:tr>
@@ -2252,10 +3124,19 @@
           <w:p>
             <w:pPr>
               <w:ind w:right="-48"/>
+              <w:jc w:val="center"/>
               <w:rPr>
                 <w:rFonts w:ascii="Times New Roman" w:hAnsi="Times New Roman" w:cs="Times New Roman"/>
               </w:rPr>
             </w:pPr>
+            <w:r>
+              <w:rPr>
+                <w:rFonts w:ascii="Times New Roman" w:hAnsi="Times New Roman" w:cs="Times New Roman"/>
+                <w:b/>
+                <w:bCs/>
+              </w:rPr>
+              <w:t>Phùng Duy Hiếu</w:t>
+            </w:r>
           </w:p>
         </w:tc>
         <w:tc>
@@ -2264,10 +3145,24 @@
           </w:tcPr>
           <w:p>
             <w:pPr>
+              <w:jc w:val="center"/>
               <w:rPr>
                 <w:rFonts w:ascii="Times New Roman" w:hAnsi="Times New Roman" w:cs="Times New Roman"/>
               </w:rPr>
             </w:pPr>
+            <w:r>
+              <w:rPr>
+                <w:rFonts w:ascii="Times New Roman" w:hAnsi="Times New Roman" w:cs="Times New Roman"/>
+              </w:rPr>
+              <w:t>20</w:t>
+            </w:r>
+            <w:r>
+              <w:rPr>
+                <w:rFonts w:ascii="Times New Roman" w:hAnsi="Times New Roman" w:cs="Times New Roman"/>
+                <w:lang w:val="vi-VN"/>
+              </w:rPr>
+              <w:t>%</w:t>
+            </w:r>
           </w:p>
         </w:tc>
       </w:tr>
@@ -2305,10 +3200,19 @@
           <w:p>
             <w:pPr>
               <w:ind w:right="-48"/>
+              <w:jc w:val="center"/>
               <w:rPr>
                 <w:rFonts w:ascii="Times New Roman" w:hAnsi="Times New Roman" w:cs="Times New Roman"/>
               </w:rPr>
             </w:pPr>
+            <w:r>
+              <w:rPr>
+                <w:rFonts w:ascii="Times New Roman" w:hAnsi="Times New Roman" w:cs="Times New Roman"/>
+                <w:b/>
+                <w:bCs/>
+              </w:rPr>
+              <w:t>Nguyễn Ngọc Sơn</w:t>
+            </w:r>
           </w:p>
         </w:tc>
         <w:tc>
@@ -2317,10 +3221,24 @@
           </w:tcPr>
           <w:p>
             <w:pPr>
+              <w:jc w:val="center"/>
               <w:rPr>
                 <w:rFonts w:ascii="Times New Roman" w:hAnsi="Times New Roman" w:cs="Times New Roman"/>
               </w:rPr>
             </w:pPr>
+            <w:r>
+              <w:rPr>
+                <w:rFonts w:ascii="Times New Roman" w:hAnsi="Times New Roman" w:cs="Times New Roman"/>
+              </w:rPr>
+              <w:t>20</w:t>
+            </w:r>
+            <w:r>
+              <w:rPr>
+                <w:rFonts w:ascii="Times New Roman" w:hAnsi="Times New Roman" w:cs="Times New Roman"/>
+                <w:lang w:val="vi-VN"/>
+              </w:rPr>
+              <w:t>%</w:t>
+            </w:r>
           </w:p>
         </w:tc>
       </w:tr>
@@ -2734,6 +3652,11 @@
     </w:p>
     <w:p>
       <w:pPr>
+        <w:pStyle w:val="ListParagraph"/>
+        <w:numPr>
+          <w:ilvl w:val="0"/>
+          <w:numId w:val="36"/>
+        </w:numPr>
         <w:jc w:val="both"/>
         <w:rPr>
           <w:rFonts w:ascii="Times New Roman" w:hAnsi="Times New Roman" w:cs="Times New Roman"/>
@@ -2741,7 +3664,6 @@
           <w:bCs/>
           <w:sz w:val="28"/>
           <w:szCs w:val="28"/>
-          <w:lang w:val="pl-PL"/>
         </w:rPr>
       </w:pPr>
       <w:r>
@@ -2751,13 +3673,139 @@
           <w:bCs/>
           <w:sz w:val="28"/>
           <w:szCs w:val="28"/>
-          <w:lang w:val="pl-PL"/>
-        </w:rPr>
-        <w:t>….</w:t>
+        </w:rPr>
+        <w:t>Exam Administrator</w:t>
       </w:r>
     </w:p>
     <w:p>
       <w:pPr>
+        <w:pStyle w:val="ListParagraph"/>
+        <w:numPr>
+          <w:ilvl w:val="0"/>
+          <w:numId w:val="35"/>
+        </w:numPr>
+        <w:jc w:val="both"/>
+        <w:rPr>
+          <w:rFonts w:ascii="Times New Roman" w:hAnsi="Times New Roman" w:cs="Times New Roman"/>
+          <w:sz w:val="28"/>
+          <w:szCs w:val="28"/>
+          <w:lang w:val="pl-PL"/>
+        </w:rPr>
+      </w:pPr>
+      <w:r>
+        <w:rPr>
+          <w:rFonts w:ascii="Times New Roman" w:hAnsi="Times New Roman" w:cs="Times New Roman"/>
+          <w:sz w:val="28"/>
+          <w:szCs w:val="28"/>
+          <w:lang w:val="pl-PL"/>
+        </w:rPr>
+        <w:t>Exam Management</w:t>
+      </w:r>
+    </w:p>
+    <w:p>
+      <w:pPr>
+        <w:pStyle w:val="ListParagraph"/>
+        <w:numPr>
+          <w:ilvl w:val="0"/>
+          <w:numId w:val="35"/>
+        </w:numPr>
+        <w:jc w:val="both"/>
+        <w:rPr>
+          <w:rFonts w:ascii="Times New Roman" w:hAnsi="Times New Roman" w:cs="Times New Roman"/>
+          <w:sz w:val="28"/>
+          <w:szCs w:val="28"/>
+          <w:lang w:val="pl-PL"/>
+        </w:rPr>
+      </w:pPr>
+      <w:r>
+        <w:rPr>
+          <w:rFonts w:ascii="Times New Roman" w:hAnsi="Times New Roman" w:cs="Times New Roman"/>
+          <w:sz w:val="28"/>
+          <w:szCs w:val="28"/>
+          <w:lang w:val="pl-PL"/>
+        </w:rPr>
+        <w:t>Dashboard</w:t>
+      </w:r>
+    </w:p>
+    <w:p>
+      <w:pPr>
+        <w:pStyle w:val="ListParagraph"/>
+        <w:numPr>
+          <w:ilvl w:val="0"/>
+          <w:numId w:val="35"/>
+        </w:numPr>
+        <w:jc w:val="both"/>
+        <w:rPr>
+          <w:rFonts w:ascii="Times New Roman" w:hAnsi="Times New Roman" w:cs="Times New Roman"/>
+          <w:sz w:val="28"/>
+          <w:szCs w:val="28"/>
+          <w:lang w:val="pl-PL"/>
+        </w:rPr>
+      </w:pPr>
+      <w:r>
+        <w:rPr>
+          <w:rFonts w:ascii="Times New Roman" w:hAnsi="Times New Roman" w:cs="Times New Roman"/>
+          <w:sz w:val="28"/>
+          <w:szCs w:val="28"/>
+          <w:lang w:val="pl-PL"/>
+        </w:rPr>
+        <w:t>Create Exam</w:t>
+      </w:r>
+    </w:p>
+    <w:p>
+      <w:pPr>
+        <w:pStyle w:val="ListParagraph"/>
+        <w:numPr>
+          <w:ilvl w:val="0"/>
+          <w:numId w:val="35"/>
+        </w:numPr>
+        <w:jc w:val="both"/>
+        <w:rPr>
+          <w:rFonts w:ascii="Times New Roman" w:hAnsi="Times New Roman" w:cs="Times New Roman"/>
+          <w:sz w:val="28"/>
+          <w:szCs w:val="28"/>
+          <w:lang w:val="pl-PL"/>
+        </w:rPr>
+      </w:pPr>
+      <w:r>
+        <w:rPr>
+          <w:rFonts w:ascii="Times New Roman" w:hAnsi="Times New Roman" w:cs="Times New Roman"/>
+          <w:sz w:val="28"/>
+          <w:szCs w:val="28"/>
+          <w:lang w:val="pl-PL"/>
+        </w:rPr>
+        <w:t>Account Manager</w:t>
+      </w:r>
+      <w:r>
+        <w:rPr>
+          <w:rFonts w:ascii="Times New Roman" w:hAnsi="Times New Roman" w:cs="Times New Roman"/>
+          <w:sz w:val="28"/>
+          <w:szCs w:val="28"/>
+          <w:lang w:val="pl-PL"/>
+        </w:rPr>
+        <w:t xml:space="preserve"> </w:t>
+      </w:r>
+    </w:p>
+    <w:p>
+      <w:pPr>
+        <w:pStyle w:val="ListParagraph"/>
+        <w:ind w:left="790"/>
+        <w:jc w:val="both"/>
+        <w:rPr>
+          <w:rFonts w:ascii="Times New Roman" w:hAnsi="Times New Roman" w:cs="Times New Roman"/>
+          <w:sz w:val="28"/>
+          <w:szCs w:val="28"/>
+          <w:lang w:val="pl-PL"/>
+        </w:rPr>
+      </w:pPr>
+    </w:p>
+    <w:p>
+      <w:pPr>
+        <w:pStyle w:val="ListParagraph"/>
+        <w:numPr>
+          <w:ilvl w:val="0"/>
+          <w:numId w:val="36"/>
+        </w:numPr>
         <w:jc w:val="both"/>
         <w:rPr>
           <w:rFonts w:ascii="Times New Roman" w:hAnsi="Times New Roman" w:cs="Times New Roman"/>
@@ -2777,9 +3825,38 @@
           <w:szCs w:val="28"/>
           <w:lang w:val="pl-PL"/>
         </w:rPr>
-        <w:t>5</w:t>
-      </w:r>
-      <w:r>
+        <w:t>Exam Student</w:t>
+      </w:r>
+    </w:p>
+    <w:p>
+      <w:pPr>
+        <w:pStyle w:val="ListParagraph"/>
+        <w:numPr>
+          <w:ilvl w:val="0"/>
+          <w:numId w:val="37"/>
+        </w:numPr>
+        <w:jc w:val="both"/>
+        <w:rPr>
+          <w:rFonts w:ascii="Times New Roman" w:hAnsi="Times New Roman" w:cs="Times New Roman"/>
+          <w:sz w:val="28"/>
+          <w:szCs w:val="28"/>
+          <w:lang w:val="pl-PL"/>
+        </w:rPr>
+      </w:pPr>
+      <w:r>
+        <w:rPr>
+          <w:rFonts w:ascii="Times New Roman" w:hAnsi="Times New Roman" w:cs="Times New Roman"/>
+          <w:sz w:val="28"/>
+          <w:szCs w:val="28"/>
+          <w:lang w:val="pl-PL"/>
+        </w:rPr>
+        <w:t>Do Test</w:t>
+      </w:r>
+    </w:p>
+    <w:p>
+      <w:pPr>
+        <w:pStyle w:val="ListParagraph"/>
+        <w:jc w:val="both"/>
         <w:rPr>
           <w:rFonts w:ascii="Times New Roman" w:hAnsi="Times New Roman" w:cs="Times New Roman"/>
           <w:b/>
@@ -2788,9 +3865,11 @@
           <w:szCs w:val="28"/>
           <w:lang w:val="pl-PL"/>
         </w:rPr>
-        <w:t>. Nội dung chi tiết</w:t>
-      </w:r>
-      <w:r>
+      </w:pPr>
+    </w:p>
+    <w:p>
+      <w:pPr>
+        <w:jc w:val="both"/>
         <w:rPr>
           <w:rFonts w:ascii="Times New Roman" w:hAnsi="Times New Roman" w:cs="Times New Roman"/>
           <w:b/>
@@ -2799,8 +3878,7 @@
           <w:szCs w:val="28"/>
           <w:lang w:val="pl-PL"/>
         </w:rPr>
-        <w:t xml:space="preserve"> nhóm</w:t>
-      </w:r>
+      </w:pPr>
       <w:r>
         <w:rPr>
           <w:rFonts w:ascii="Times New Roman" w:hAnsi="Times New Roman" w:cs="Times New Roman"/>
@@ -2810,9 +3888,12 @@
           <w:szCs w:val="28"/>
           <w:lang w:val="pl-PL"/>
         </w:rPr>
-        <w:t xml:space="preserve"> đã</w:t>
-      </w:r>
-      <w:r>
+        <w:t xml:space="preserve"> </w:t>
+      </w:r>
+    </w:p>
+    <w:p>
+      <w:pPr>
+        <w:jc w:val="both"/>
         <w:rPr>
           <w:rFonts w:ascii="Times New Roman" w:hAnsi="Times New Roman" w:cs="Times New Roman"/>
           <w:b/>
@@ -2821,6 +3902,60 @@
           <w:szCs w:val="28"/>
           <w:lang w:val="pl-PL"/>
         </w:rPr>
+      </w:pPr>
+      <w:r>
+        <w:rPr>
+          <w:rFonts w:ascii="Times New Roman" w:hAnsi="Times New Roman" w:cs="Times New Roman"/>
+          <w:b/>
+          <w:bCs/>
+          <w:sz w:val="28"/>
+          <w:szCs w:val="28"/>
+          <w:lang w:val="pl-PL"/>
+        </w:rPr>
+        <w:t>5</w:t>
+      </w:r>
+      <w:r>
+        <w:rPr>
+          <w:rFonts w:ascii="Times New Roman" w:hAnsi="Times New Roman" w:cs="Times New Roman"/>
+          <w:b/>
+          <w:bCs/>
+          <w:sz w:val="28"/>
+          <w:szCs w:val="28"/>
+          <w:lang w:val="pl-PL"/>
+        </w:rPr>
+        <w:t>. Nội dung chi tiết</w:t>
+      </w:r>
+      <w:r>
+        <w:rPr>
+          <w:rFonts w:ascii="Times New Roman" w:hAnsi="Times New Roman" w:cs="Times New Roman"/>
+          <w:b/>
+          <w:bCs/>
+          <w:sz w:val="28"/>
+          <w:szCs w:val="28"/>
+          <w:lang w:val="pl-PL"/>
+        </w:rPr>
+        <w:t xml:space="preserve"> nhóm</w:t>
+      </w:r>
+      <w:r>
+        <w:rPr>
+          <w:rFonts w:ascii="Times New Roman" w:hAnsi="Times New Roman" w:cs="Times New Roman"/>
+          <w:b/>
+          <w:bCs/>
+          <w:sz w:val="28"/>
+          <w:szCs w:val="28"/>
+          <w:lang w:val="pl-PL"/>
+        </w:rPr>
+        <w:t xml:space="preserve"> đã</w:t>
+      </w:r>
+      <w:r>
+        <w:rPr>
+          <w:rFonts w:ascii="Times New Roman" w:hAnsi="Times New Roman" w:cs="Times New Roman"/>
+          <w:b/>
+          <w:bCs/>
+          <w:sz w:val="28"/>
+          <w:szCs w:val="28"/>
+          <w:lang w:val="pl-PL"/>
+        </w:rPr>
         <w:t xml:space="preserve"> làm được sau buổi 1</w:t>
       </w:r>
     </w:p>
@@ -2829,80 +3964,443 @@
         <w:jc w:val="both"/>
         <w:rPr>
           <w:rFonts w:ascii="Times New Roman" w:hAnsi="Times New Roman" w:cs="Times New Roman"/>
-          <w:bCs/>
-          <w:sz w:val="28"/>
-          <w:szCs w:val="28"/>
-          <w:lang w:val="pl-PL"/>
-        </w:rPr>
-      </w:pPr>
-      <w:r>
-        <w:rPr>
-          <w:rFonts w:ascii="Times New Roman" w:hAnsi="Times New Roman" w:cs="Times New Roman"/>
-          <w:bCs/>
-          <w:sz w:val="28"/>
-          <w:szCs w:val="28"/>
-          <w:lang w:val="pl-PL"/>
-        </w:rPr>
-        <w:t>- Chụp giao diện đã thiết kế</w:t>
-      </w:r>
-    </w:p>
-    <w:p>
-      <w:pPr>
-        <w:jc w:val="both"/>
-        <w:rPr>
-          <w:rFonts w:ascii="Times New Roman" w:hAnsi="Times New Roman" w:cs="Times New Roman"/>
-          <w:bCs/>
-          <w:sz w:val="28"/>
-          <w:szCs w:val="28"/>
-          <w:lang w:val="pl-PL"/>
-        </w:rPr>
-      </w:pPr>
-      <w:r>
-        <w:rPr>
-          <w:rFonts w:ascii="Times New Roman" w:hAnsi="Times New Roman" w:cs="Times New Roman"/>
-          <w:bCs/>
-          <w:sz w:val="28"/>
-          <w:szCs w:val="28"/>
-          <w:lang w:val="pl-PL"/>
-        </w:rPr>
-        <w:t>- Các module đã chạy được (nếu có)</w:t>
-      </w:r>
-    </w:p>
-    <w:p>
-      <w:pPr>
-        <w:jc w:val="both"/>
-        <w:rPr>
-          <w:rFonts w:ascii="Times New Roman" w:hAnsi="Times New Roman" w:cs="Times New Roman"/>
-          <w:b/>
-          <w:bCs/>
-          <w:sz w:val="28"/>
-          <w:szCs w:val="28"/>
-        </w:rPr>
-      </w:pPr>
-      <w:r>
-        <w:rPr>
-          <w:rFonts w:ascii="Times New Roman" w:hAnsi="Times New Roman" w:cs="Times New Roman"/>
-          <w:b/>
-          <w:bCs/>
-          <w:sz w:val="28"/>
-          <w:szCs w:val="28"/>
-        </w:rPr>
-        <w:t>….</w:t>
-      </w:r>
-    </w:p>
-    <w:p>
-      <w:pPr>
-        <w:jc w:val="both"/>
-        <w:rPr>
-          <w:rFonts w:ascii="Times New Roman" w:hAnsi="Times New Roman" w:cs="Times New Roman"/>
-          <w:sz w:val="28"/>
-          <w:szCs w:val="28"/>
-        </w:rPr>
-      </w:pPr>
+          <w:sz w:val="28"/>
+          <w:szCs w:val="28"/>
+        </w:rPr>
+      </w:pPr>
+      <w:r>
+        <w:rPr>
+          <w:rFonts w:ascii="Times New Roman" w:hAnsi="Times New Roman" w:cs="Times New Roman"/>
+          <w:noProof/>
+          <w:sz w:val="28"/>
+          <w:szCs w:val="28"/>
+        </w:rPr>
+        <w:lastRenderedPageBreak/>
+        <w:drawing>
+          <wp:inline distT="0" distB="0" distL="0" distR="0" wp14:anchorId="33104E40" wp14:editId="484B299C">
+            <wp:extent cx="5756275" cy="3356610"/>
+            <wp:effectExtent l="0" t="0" r="0" b="0"/>
+            <wp:docPr id="1451044505" name="Picture 1"/>
+            <wp:cNvGraphicFramePr>
+              <a:graphicFrameLocks xmlns:a="http://schemas.openxmlformats.org/drawingml/2006/main" noChangeAspect="1"/>
+            </wp:cNvGraphicFramePr>
+            <a:graphic xmlns:a="http://schemas.openxmlformats.org/drawingml/2006/main">
+              <a:graphicData uri="http://schemas.openxmlformats.org/drawingml/2006/picture">
+                <pic:pic xmlns:pic="http://schemas.openxmlformats.org/drawingml/2006/picture">
+                  <pic:nvPicPr>
+                    <pic:cNvPr id="1451044505" name=""/>
+                    <pic:cNvPicPr/>
+                  </pic:nvPicPr>
+                  <pic:blipFill>
+                    <a:blip r:embed="rId8"/>
+                    <a:stretch>
+                      <a:fillRect/>
+                    </a:stretch>
+                  </pic:blipFill>
+                  <pic:spPr>
+                    <a:xfrm>
+                      <a:off x="0" y="0"/>
+                      <a:ext cx="5756275" cy="3356610"/>
+                    </a:xfrm>
+                    <a:prstGeom prst="rect">
+                      <a:avLst/>
+                    </a:prstGeom>
+                  </pic:spPr>
+                </pic:pic>
+              </a:graphicData>
+            </a:graphic>
+          </wp:inline>
+        </w:drawing>
+      </w:r>
+      <w:r>
+        <w:rPr>
+          <w:rFonts w:ascii="Times New Roman" w:hAnsi="Times New Roman" w:cs="Times New Roman"/>
+          <w:sz w:val="28"/>
+          <w:szCs w:val="28"/>
+        </w:rPr>
+        <w:br/>
+      </w:r>
+      <w:r>
+        <w:rPr>
+          <w:rFonts w:ascii="Times New Roman" w:hAnsi="Times New Roman" w:cs="Times New Roman"/>
+          <w:noProof/>
+          <w:sz w:val="28"/>
+          <w:szCs w:val="28"/>
+        </w:rPr>
+        <w:drawing>
+          <wp:inline distT="0" distB="0" distL="0" distR="0" wp14:anchorId="53DC6CD5" wp14:editId="6DF99AC3">
+            <wp:extent cx="5756275" cy="3233420"/>
+            <wp:effectExtent l="0" t="0" r="0" b="0"/>
+            <wp:docPr id="667763014" name="Picture 1" descr="A screenshot of a computer&#10;&#10;Description automatically generated"/>
+            <wp:cNvGraphicFramePr>
+              <a:graphicFrameLocks xmlns:a="http://schemas.openxmlformats.org/drawingml/2006/main" noChangeAspect="1"/>
+            </wp:cNvGraphicFramePr>
+            <a:graphic xmlns:a="http://schemas.openxmlformats.org/drawingml/2006/main">
+              <a:graphicData uri="http://schemas.openxmlformats.org/drawingml/2006/picture">
+                <pic:pic xmlns:pic="http://schemas.openxmlformats.org/drawingml/2006/picture">
+                  <pic:nvPicPr>
+                    <pic:cNvPr id="667763014" name="Picture 1" descr="A screenshot of a computer&#10;&#10;Description automatically generated"/>
+                    <pic:cNvPicPr/>
+                  </pic:nvPicPr>
+                  <pic:blipFill>
+                    <a:blip r:embed="rId9"/>
+                    <a:stretch>
+                      <a:fillRect/>
+                    </a:stretch>
+                  </pic:blipFill>
+                  <pic:spPr>
+                    <a:xfrm>
+                      <a:off x="0" y="0"/>
+                      <a:ext cx="5756275" cy="3233420"/>
+                    </a:xfrm>
+                    <a:prstGeom prst="rect">
+                      <a:avLst/>
+                    </a:prstGeom>
+                  </pic:spPr>
+                </pic:pic>
+              </a:graphicData>
+            </a:graphic>
+          </wp:inline>
+        </w:drawing>
+      </w:r>
+      <w:r>
+        <w:rPr>
+          <w:rFonts w:ascii="Times New Roman" w:hAnsi="Times New Roman" w:cs="Times New Roman"/>
+          <w:sz w:val="28"/>
+          <w:szCs w:val="28"/>
+        </w:rPr>
+        <w:br/>
+      </w:r>
+      <w:r>
+        <w:rPr>
+          <w:rFonts w:ascii="Times New Roman" w:hAnsi="Times New Roman" w:cs="Times New Roman"/>
+          <w:noProof/>
+          <w:sz w:val="28"/>
+          <w:szCs w:val="28"/>
+        </w:rPr>
+        <w:lastRenderedPageBreak/>
+        <w:drawing>
+          <wp:inline distT="0" distB="0" distL="0" distR="0" wp14:anchorId="388E91DF" wp14:editId="32449C08">
+            <wp:extent cx="5172797" cy="4039164"/>
+            <wp:effectExtent l="0" t="0" r="8890" b="0"/>
+            <wp:docPr id="1852209163" name="Picture 1" descr="A screenshot of a computer&#10;&#10;Description automatically generated"/>
+            <wp:cNvGraphicFramePr>
+              <a:graphicFrameLocks xmlns:a="http://schemas.openxmlformats.org/drawingml/2006/main" noChangeAspect="1"/>
+            </wp:cNvGraphicFramePr>
+            <a:graphic xmlns:a="http://schemas.openxmlformats.org/drawingml/2006/main">
+              <a:graphicData uri="http://schemas.openxmlformats.org/drawingml/2006/picture">
+                <pic:pic xmlns:pic="http://schemas.openxmlformats.org/drawingml/2006/picture">
+                  <pic:nvPicPr>
+                    <pic:cNvPr id="1852209163" name="Picture 1" descr="A screenshot of a computer&#10;&#10;Description automatically generated"/>
+                    <pic:cNvPicPr/>
+                  </pic:nvPicPr>
+                  <pic:blipFill>
+                    <a:blip r:embed="rId10"/>
+                    <a:stretch>
+                      <a:fillRect/>
+                    </a:stretch>
+                  </pic:blipFill>
+                  <pic:spPr>
+                    <a:xfrm>
+                      <a:off x="0" y="0"/>
+                      <a:ext cx="5172797" cy="4039164"/>
+                    </a:xfrm>
+                    <a:prstGeom prst="rect">
+                      <a:avLst/>
+                    </a:prstGeom>
+                  </pic:spPr>
+                </pic:pic>
+              </a:graphicData>
+            </a:graphic>
+          </wp:inline>
+        </w:drawing>
+      </w:r>
+      <w:r>
+        <w:rPr>
+          <w:rFonts w:ascii="Times New Roman" w:hAnsi="Times New Roman" w:cs="Times New Roman"/>
+          <w:sz w:val="28"/>
+          <w:szCs w:val="28"/>
+        </w:rPr>
+        <w:br/>
+      </w:r>
+      <w:r>
+        <w:rPr>
+          <w:rFonts w:ascii="Times New Roman" w:hAnsi="Times New Roman" w:cs="Times New Roman"/>
+          <w:noProof/>
+          <w:sz w:val="28"/>
+          <w:szCs w:val="28"/>
+        </w:rPr>
+        <w:drawing>
+          <wp:inline distT="0" distB="0" distL="0" distR="0" wp14:anchorId="78256302" wp14:editId="1E042025">
+            <wp:extent cx="5756275" cy="3830955"/>
+            <wp:effectExtent l="0" t="0" r="0" b="0"/>
+            <wp:docPr id="148707182" name="Picture 1"/>
+            <wp:cNvGraphicFramePr>
+              <a:graphicFrameLocks xmlns:a="http://schemas.openxmlformats.org/drawingml/2006/main" noChangeAspect="1"/>
+            </wp:cNvGraphicFramePr>
+            <a:graphic xmlns:a="http://schemas.openxmlformats.org/drawingml/2006/main">
+              <a:graphicData uri="http://schemas.openxmlformats.org/drawingml/2006/picture">
+                <pic:pic xmlns:pic="http://schemas.openxmlformats.org/drawingml/2006/picture">
+                  <pic:nvPicPr>
+                    <pic:cNvPr id="148707182" name=""/>
+                    <pic:cNvPicPr/>
+                  </pic:nvPicPr>
+                  <pic:blipFill>
+                    <a:blip r:embed="rId11"/>
+                    <a:stretch>
+                      <a:fillRect/>
+                    </a:stretch>
+                  </pic:blipFill>
+                  <pic:spPr>
+                    <a:xfrm>
+                      <a:off x="0" y="0"/>
+                      <a:ext cx="5756275" cy="3830955"/>
+                    </a:xfrm>
+                    <a:prstGeom prst="rect">
+                      <a:avLst/>
+                    </a:prstGeom>
+                  </pic:spPr>
+                </pic:pic>
+              </a:graphicData>
+            </a:graphic>
+          </wp:inline>
+        </w:drawing>
+      </w:r>
+      <w:r>
+        <w:rPr>
+          <w:rFonts w:ascii="Times New Roman" w:hAnsi="Times New Roman" w:cs="Times New Roman"/>
+          <w:sz w:val="28"/>
+          <w:szCs w:val="28"/>
+        </w:rPr>
+        <w:br/>
+      </w:r>
+      <w:r>
+        <w:rPr>
+          <w:rFonts w:ascii="Times New Roman" w:hAnsi="Times New Roman" w:cs="Times New Roman"/>
+          <w:noProof/>
+          <w:sz w:val="28"/>
+          <w:szCs w:val="28"/>
+        </w:rPr>
+        <w:lastRenderedPageBreak/>
+        <w:drawing>
+          <wp:inline distT="0" distB="0" distL="0" distR="0" wp14:anchorId="58BF25CC" wp14:editId="46EED32B">
+            <wp:extent cx="5756275" cy="4029710"/>
+            <wp:effectExtent l="0" t="0" r="0" b="0"/>
+            <wp:docPr id="821888665" name="Picture 1" descr="A screenshot of a computer&#10;&#10;Description automatically generated"/>
+            <wp:cNvGraphicFramePr>
+              <a:graphicFrameLocks xmlns:a="http://schemas.openxmlformats.org/drawingml/2006/main" noChangeAspect="1"/>
+            </wp:cNvGraphicFramePr>
+            <a:graphic xmlns:a="http://schemas.openxmlformats.org/drawingml/2006/main">
+              <a:graphicData uri="http://schemas.openxmlformats.org/drawingml/2006/picture">
+                <pic:pic xmlns:pic="http://schemas.openxmlformats.org/drawingml/2006/picture">
+                  <pic:nvPicPr>
+                    <pic:cNvPr id="821888665" name="Picture 1" descr="A screenshot of a computer&#10;&#10;Description automatically generated"/>
+                    <pic:cNvPicPr/>
+                  </pic:nvPicPr>
+                  <pic:blipFill>
+                    <a:blip r:embed="rId12"/>
+                    <a:stretch>
+                      <a:fillRect/>
+                    </a:stretch>
+                  </pic:blipFill>
+                  <pic:spPr>
+                    <a:xfrm>
+                      <a:off x="0" y="0"/>
+                      <a:ext cx="5756275" cy="4029710"/>
+                    </a:xfrm>
+                    <a:prstGeom prst="rect">
+                      <a:avLst/>
+                    </a:prstGeom>
+                  </pic:spPr>
+                </pic:pic>
+              </a:graphicData>
+            </a:graphic>
+          </wp:inline>
+        </w:drawing>
+      </w:r>
+      <w:r>
+        <w:rPr>
+          <w:rFonts w:ascii="Times New Roman" w:hAnsi="Times New Roman" w:cs="Times New Roman"/>
+          <w:sz w:val="28"/>
+          <w:szCs w:val="28"/>
+        </w:rPr>
+        <w:br/>
+      </w:r>
+      <w:r>
+        <w:rPr>
+          <w:rFonts w:ascii="Times New Roman" w:hAnsi="Times New Roman" w:cs="Times New Roman"/>
+          <w:sz w:val="28"/>
+          <w:szCs w:val="28"/>
+        </w:rPr>
+        <w:br/>
+      </w:r>
+      <w:r>
+        <w:rPr>
+          <w:rFonts w:ascii="Times New Roman" w:hAnsi="Times New Roman" w:cs="Times New Roman"/>
+          <w:noProof/>
+          <w:sz w:val="28"/>
+          <w:szCs w:val="28"/>
+        </w:rPr>
+        <w:drawing>
+          <wp:inline distT="0" distB="0" distL="0" distR="0" wp14:anchorId="6DC2292A" wp14:editId="6DDFCFDE">
+            <wp:extent cx="5756275" cy="3319780"/>
+            <wp:effectExtent l="0" t="0" r="0" b="0"/>
+            <wp:docPr id="113646965" name="Picture 1"/>
+            <wp:cNvGraphicFramePr>
+              <a:graphicFrameLocks xmlns:a="http://schemas.openxmlformats.org/drawingml/2006/main" noChangeAspect="1"/>
+            </wp:cNvGraphicFramePr>
+            <a:graphic xmlns:a="http://schemas.openxmlformats.org/drawingml/2006/main">
+              <a:graphicData uri="http://schemas.openxmlformats.org/drawingml/2006/picture">
+                <pic:pic xmlns:pic="http://schemas.openxmlformats.org/drawingml/2006/picture">
+                  <pic:nvPicPr>
+                    <pic:cNvPr id="113646965" name=""/>
+                    <pic:cNvPicPr/>
+                  </pic:nvPicPr>
+                  <pic:blipFill>
+                    <a:blip r:embed="rId13"/>
+                    <a:stretch>
+                      <a:fillRect/>
+                    </a:stretch>
+                  </pic:blipFill>
+                  <pic:spPr>
+                    <a:xfrm>
+                      <a:off x="0" y="0"/>
+                      <a:ext cx="5756275" cy="3319780"/>
+                    </a:xfrm>
+                    <a:prstGeom prst="rect">
+                      <a:avLst/>
+                    </a:prstGeom>
+                  </pic:spPr>
+                </pic:pic>
+              </a:graphicData>
+            </a:graphic>
+          </wp:inline>
+        </w:drawing>
+      </w:r>
+      <w:r>
+        <w:rPr>
+          <w:rFonts w:ascii="Times New Roman" w:hAnsi="Times New Roman" w:cs="Times New Roman"/>
+          <w:sz w:val="28"/>
+          <w:szCs w:val="28"/>
+        </w:rPr>
+        <w:br/>
+      </w:r>
+      <w:r>
+        <w:rPr>
+          <w:rFonts w:ascii="Times New Roman" w:hAnsi="Times New Roman" w:cs="Times New Roman"/>
+          <w:noProof/>
+          <w:sz w:val="28"/>
+          <w:szCs w:val="28"/>
+        </w:rPr>
+        <w:lastRenderedPageBreak/>
+        <w:drawing>
+          <wp:inline distT="0" distB="0" distL="0" distR="0" wp14:anchorId="21122B02" wp14:editId="5B83F78A">
+            <wp:extent cx="5756275" cy="4126865"/>
+            <wp:effectExtent l="0" t="0" r="0" b="0"/>
+            <wp:docPr id="667847473" name="Picture 1" descr="A screenshot of a computer&#10;&#10;Description automatically generated"/>
+            <wp:cNvGraphicFramePr>
+              <a:graphicFrameLocks xmlns:a="http://schemas.openxmlformats.org/drawingml/2006/main" noChangeAspect="1"/>
+            </wp:cNvGraphicFramePr>
+            <a:graphic xmlns:a="http://schemas.openxmlformats.org/drawingml/2006/main">
+              <a:graphicData uri="http://schemas.openxmlformats.org/drawingml/2006/picture">
+                <pic:pic xmlns:pic="http://schemas.openxmlformats.org/drawingml/2006/picture">
+                  <pic:nvPicPr>
+                    <pic:cNvPr id="667847473" name="Picture 1" descr="A screenshot of a computer&#10;&#10;Description automatically generated"/>
+                    <pic:cNvPicPr/>
+                  </pic:nvPicPr>
+                  <pic:blipFill>
+                    <a:blip r:embed="rId14"/>
+                    <a:stretch>
+                      <a:fillRect/>
+                    </a:stretch>
+                  </pic:blipFill>
+                  <pic:spPr>
+                    <a:xfrm>
+                      <a:off x="0" y="0"/>
+                      <a:ext cx="5756275" cy="4126865"/>
+                    </a:xfrm>
+                    <a:prstGeom prst="rect">
+                      <a:avLst/>
+                    </a:prstGeom>
+                  </pic:spPr>
+                </pic:pic>
+              </a:graphicData>
+            </a:graphic>
+          </wp:inline>
+        </w:drawing>
+      </w:r>
+      <w:r>
+        <w:rPr>
+          <w:rFonts w:ascii="Times New Roman" w:hAnsi="Times New Roman" w:cs="Times New Roman"/>
+          <w:noProof/>
+          <w:sz w:val="28"/>
+          <w:szCs w:val="28"/>
+        </w:rPr>
+        <w:lastRenderedPageBreak/>
+        <w:drawing>
+          <wp:inline distT="0" distB="0" distL="0" distR="0" wp14:anchorId="1436FBB5" wp14:editId="118E1675">
+            <wp:extent cx="5756275" cy="5641340"/>
+            <wp:effectExtent l="0" t="0" r="0" b="0"/>
+            <wp:docPr id="271935853" name="Picture 1" descr="A screenshot of a computer&#10;&#10;Description automatically generated"/>
+            <wp:cNvGraphicFramePr>
+              <a:graphicFrameLocks xmlns:a="http://schemas.openxmlformats.org/drawingml/2006/main" noChangeAspect="1"/>
+            </wp:cNvGraphicFramePr>
+            <a:graphic xmlns:a="http://schemas.openxmlformats.org/drawingml/2006/main">
+              <a:graphicData uri="http://schemas.openxmlformats.org/drawingml/2006/picture">
+                <pic:pic xmlns:pic="http://schemas.openxmlformats.org/drawingml/2006/picture">
+                  <pic:nvPicPr>
+                    <pic:cNvPr id="271935853" name="Picture 1" descr="A screenshot of a computer&#10;&#10;Description automatically generated"/>
+                    <pic:cNvPicPr/>
+                  </pic:nvPicPr>
+                  <pic:blipFill>
+                    <a:blip r:embed="rId15"/>
+                    <a:stretch>
+                      <a:fillRect/>
+                    </a:stretch>
+                  </pic:blipFill>
+                  <pic:spPr>
+                    <a:xfrm>
+                      <a:off x="0" y="0"/>
+                      <a:ext cx="5756275" cy="5641340"/>
+                    </a:xfrm>
+                    <a:prstGeom prst="rect">
+                      <a:avLst/>
+                    </a:prstGeom>
+                  </pic:spPr>
+                </pic:pic>
+              </a:graphicData>
+            </a:graphic>
+          </wp:inline>
+        </w:drawing>
+      </w:r>
+      <w:r>
+        <w:rPr>
+          <w:rFonts w:ascii="Times New Roman" w:hAnsi="Times New Roman" w:cs="Times New Roman"/>
+          <w:sz w:val="28"/>
+          <w:szCs w:val="28"/>
+        </w:rPr>
+        <w:br/>
+      </w:r>
+      <w:r>
+        <w:rPr>
+          <w:rFonts w:ascii="Times New Roman" w:hAnsi="Times New Roman" w:cs="Times New Roman"/>
+          <w:sz w:val="28"/>
+          <w:szCs w:val="28"/>
+        </w:rPr>
+        <w:br/>
+      </w:r>
+      <w:r>
+        <w:rPr>
+          <w:rFonts w:ascii="Times New Roman" w:hAnsi="Times New Roman" w:cs="Times New Roman"/>
+          <w:sz w:val="28"/>
+          <w:szCs w:val="28"/>
+        </w:rPr>
+        <w:br/>
+      </w:r>
     </w:p>
     <w:sectPr>
-      <w:headerReference w:type="default" r:id="rId8"/>
-      <w:footerReference w:type="default" r:id="rId9"/>
+      <w:headerReference w:type="default" r:id="rId16"/>
+      <w:footerReference w:type="default" r:id="rId17"/>
       <w:pgSz w:w="11900" w:h="16840" w:code="9"/>
       <w:pgMar w:top="1134" w:right="1134" w:bottom="1134" w:left="1701" w:header="709" w:footer="709" w:gutter="0"/>
       <w:pgBorders w:display="firstPage">
@@ -3981,6 +5479,119 @@
     </w:lvl>
   </w:abstractNum>
   <w:abstractNum w:abstractNumId="8" w15:restartNumberingAfterBreak="0">
+    <w:nsid w:val="1423474B"/>
+    <w:multiLevelType w:val="hybridMultilevel"/>
+    <w:tmpl w:val="94E8EEFE"/>
+    <w:lvl w:ilvl="0" w:tplc="0409000F">
+      <w:start w:val="1"/>
+      <w:numFmt w:val="decimal"/>
+      <w:lvlText w:val="%1."/>
+      <w:lvlJc w:val="left"/>
+      <w:pPr>
+        <w:ind w:left="790" w:hanging="360"/>
+      </w:pPr>
+      <w:rPr>
+        <w:rFonts w:hint="default"/>
+      </w:rPr>
+    </w:lvl>
+    <w:lvl w:ilvl="1" w:tplc="04090003" w:tentative="1">
+      <w:start w:val="1"/>
+      <w:numFmt w:val="bullet"/>
+      <w:lvlText w:val="o"/>
+      <w:lvlJc w:val="left"/>
+      <w:pPr>
+        <w:ind w:left="1510" w:hanging="360"/>
+      </w:pPr>
+      <w:rPr>
+        <w:rFonts w:ascii="Courier New" w:hAnsi="Courier New" w:cs="Courier New" w:hint="default"/>
+      </w:rPr>
+    </w:lvl>
+    <w:lvl w:ilvl="2" w:tplc="04090005" w:tentative="1">
+      <w:start w:val="1"/>
+      <w:numFmt w:val="bullet"/>
+      <w:lvlText w:val=""/>
+      <w:lvlJc w:val="left"/>
+      <w:pPr>
+        <w:ind w:left="2230" w:hanging="360"/>
+      </w:pPr>
+      <w:rPr>
+        <w:rFonts w:ascii="Wingdings" w:hAnsi="Wingdings" w:hint="default"/>
+      </w:rPr>
+    </w:lvl>
+    <w:lvl w:ilvl="3" w:tplc="04090001" w:tentative="1">
+      <w:start w:val="1"/>
+      <w:numFmt w:val="bullet"/>
+      <w:lvlText w:val=""/>
+      <w:lvlJc w:val="left"/>
+      <w:pPr>
+        <w:ind w:left="2950" w:hanging="360"/>
+      </w:pPr>
+      <w:rPr>
+        <w:rFonts w:ascii="Symbol" w:hAnsi="Symbol" w:hint="default"/>
+      </w:rPr>
+    </w:lvl>
+    <w:lvl w:ilvl="4" w:tplc="04090003" w:tentative="1">
+      <w:start w:val="1"/>
+      <w:numFmt w:val="bullet"/>
+      <w:lvlText w:val="o"/>
+      <w:lvlJc w:val="left"/>
+      <w:pPr>
+        <w:ind w:left="3670" w:hanging="360"/>
+      </w:pPr>
+      <w:rPr>
+        <w:rFonts w:ascii="Courier New" w:hAnsi="Courier New" w:cs="Courier New" w:hint="default"/>
+      </w:rPr>
+    </w:lvl>
+    <w:lvl w:ilvl="5" w:tplc="04090005" w:tentative="1">
+      <w:start w:val="1"/>
+      <w:numFmt w:val="bullet"/>
+      <w:lvlText w:val=""/>
+      <w:lvlJc w:val="left"/>
+      <w:pPr>
+        <w:ind w:left="4390" w:hanging="360"/>
+      </w:pPr>
+      <w:rPr>
+        <w:rFonts w:ascii="Wingdings" w:hAnsi="Wingdings" w:hint="default"/>
+      </w:rPr>
+    </w:lvl>
+    <w:lvl w:ilvl="6" w:tplc="04090001" w:tentative="1">
+      <w:start w:val="1"/>
+      <w:numFmt w:val="bullet"/>
+      <w:lvlText w:val=""/>
+      <w:lvlJc w:val="left"/>
+      <w:pPr>
+        <w:ind w:left="5110" w:hanging="360"/>
+      </w:pPr>
+      <w:rPr>
+        <w:rFonts w:ascii="Symbol" w:hAnsi="Symbol" w:hint="default"/>
+      </w:rPr>
+    </w:lvl>
+    <w:lvl w:ilvl="7" w:tplc="04090003" w:tentative="1">
+      <w:start w:val="1"/>
+      <w:numFmt w:val="bullet"/>
+      <w:lvlText w:val="o"/>
+      <w:lvlJc w:val="left"/>
+      <w:pPr>
+        <w:ind w:left="5830" w:hanging="360"/>
+      </w:pPr>
+      <w:rPr>
+        <w:rFonts w:ascii="Courier New" w:hAnsi="Courier New" w:cs="Courier New" w:hint="default"/>
+      </w:rPr>
+    </w:lvl>
+    <w:lvl w:ilvl="8" w:tplc="04090005" w:tentative="1">
+      <w:start w:val="1"/>
+      <w:numFmt w:val="bullet"/>
+      <w:lvlText w:val=""/>
+      <w:lvlJc w:val="left"/>
+      <w:pPr>
+        <w:ind w:left="6550" w:hanging="360"/>
+      </w:pPr>
+      <w:rPr>
+        <w:rFonts w:ascii="Wingdings" w:hAnsi="Wingdings" w:hint="default"/>
+      </w:rPr>
+    </w:lvl>
+  </w:abstractNum>
+  <w:abstractNum w:abstractNumId="9" w15:restartNumberingAfterBreak="0">
     <w:nsid w:val="19AC0C3D"/>
     <w:multiLevelType w:val="hybridMultilevel"/>
     <w:tmpl w:val="8D4ADF86"/>
@@ -4093,7 +5704,7 @@
       </w:rPr>
     </w:lvl>
   </w:abstractNum>
-  <w:abstractNum w:abstractNumId="9" w15:restartNumberingAfterBreak="0">
+  <w:abstractNum w:abstractNumId="10" w15:restartNumberingAfterBreak="0">
     <w:nsid w:val="20B451F6"/>
     <w:multiLevelType w:val="hybridMultilevel"/>
     <w:tmpl w:val="1A28C60C"/>
@@ -4205,7 +5816,97 @@
       </w:rPr>
     </w:lvl>
   </w:abstractNum>
-  <w:abstractNum w:abstractNumId="10" w15:restartNumberingAfterBreak="0">
+  <w:abstractNum w:abstractNumId="11" w15:restartNumberingAfterBreak="0">
+    <w:nsid w:val="22926772"/>
+    <w:multiLevelType w:val="hybridMultilevel"/>
+    <w:tmpl w:val="FEC0B130"/>
+    <w:lvl w:ilvl="0" w:tplc="EF3C6776">
+      <w:start w:val="1"/>
+      <w:numFmt w:val="decimal"/>
+      <w:lvlText w:val="%1."/>
+      <w:lvlJc w:val="left"/>
+      <w:pPr>
+        <w:ind w:left="720" w:hanging="360"/>
+      </w:pPr>
+      <w:rPr>
+        <w:b w:val="0"/>
+        <w:bCs w:val="0"/>
+      </w:rPr>
+    </w:lvl>
+    <w:lvl w:ilvl="1" w:tplc="04090019" w:tentative="1">
+      <w:start w:val="1"/>
+      <w:numFmt w:val="lowerLetter"/>
+      <w:lvlText w:val="%2."/>
+      <w:lvlJc w:val="left"/>
+      <w:pPr>
+        <w:ind w:left="1440" w:hanging="360"/>
+      </w:pPr>
+    </w:lvl>
+    <w:lvl w:ilvl="2" w:tplc="0409001B" w:tentative="1">
+      <w:start w:val="1"/>
+      <w:numFmt w:val="lowerRoman"/>
+      <w:lvlText w:val="%3."/>
+      <w:lvlJc w:val="right"/>
+      <w:pPr>
+        <w:ind w:left="2160" w:hanging="180"/>
+      </w:pPr>
+    </w:lvl>
+    <w:lvl w:ilvl="3" w:tplc="0409000F" w:tentative="1">
+      <w:start w:val="1"/>
+      <w:numFmt w:val="decimal"/>
+      <w:lvlText w:val="%4."/>
+      <w:lvlJc w:val="left"/>
+      <w:pPr>
+        <w:ind w:left="2880" w:hanging="360"/>
+      </w:pPr>
+    </w:lvl>
+    <w:lvl w:ilvl="4" w:tplc="04090019" w:tentative="1">
+      <w:start w:val="1"/>
+      <w:numFmt w:val="lowerLetter"/>
+      <w:lvlText w:val="%5."/>
+      <w:lvlJc w:val="left"/>
+      <w:pPr>
+        <w:ind w:left="3600" w:hanging="360"/>
+      </w:pPr>
+    </w:lvl>
+    <w:lvl w:ilvl="5" w:tplc="0409001B" w:tentative="1">
+      <w:start w:val="1"/>
+      <w:numFmt w:val="lowerRoman"/>
+      <w:lvlText w:val="%6."/>
+      <w:lvlJc w:val="right"/>
+      <w:pPr>
+        <w:ind w:left="4320" w:hanging="180"/>
+      </w:pPr>
+    </w:lvl>
+    <w:lvl w:ilvl="6" w:tplc="0409000F" w:tentative="1">
+      <w:start w:val="1"/>
+      <w:numFmt w:val="decimal"/>
+      <w:lvlText w:val="%7."/>
+      <w:lvlJc w:val="left"/>
+      <w:pPr>
+        <w:ind w:left="5040" w:hanging="360"/>
+      </w:pPr>
+    </w:lvl>
+    <w:lvl w:ilvl="7" w:tplc="04090019" w:tentative="1">
+      <w:start w:val="1"/>
+      <w:numFmt w:val="lowerLetter"/>
+      <w:lvlText w:val="%8."/>
+      <w:lvlJc w:val="left"/>
+      <w:pPr>
+        <w:ind w:left="5760" w:hanging="360"/>
+      </w:pPr>
+    </w:lvl>
+    <w:lvl w:ilvl="8" w:tplc="0409001B" w:tentative="1">
+      <w:start w:val="1"/>
+      <w:numFmt w:val="lowerRoman"/>
+      <w:lvlText w:val="%9."/>
+      <w:lvlJc w:val="right"/>
+      <w:pPr>
+        <w:ind w:left="6480" w:hanging="180"/>
+      </w:pPr>
+    </w:lvl>
+  </w:abstractNum>
+  <w:abstractNum w:abstractNumId="12" w15:restartNumberingAfterBreak="0">
     <w:nsid w:val="2423162B"/>
     <w:multiLevelType w:val="hybridMultilevel"/>
     <w:tmpl w:val="2C587550"/>
@@ -4318,7 +6019,7 @@
       </w:rPr>
     </w:lvl>
   </w:abstractNum>
-  <w:abstractNum w:abstractNumId="11" w15:restartNumberingAfterBreak="0">
+  <w:abstractNum w:abstractNumId="13" w15:restartNumberingAfterBreak="0">
     <w:nsid w:val="34393ED6"/>
     <w:multiLevelType w:val="hybridMultilevel"/>
     <w:tmpl w:val="24A07DDA"/>
@@ -4430,7 +6131,7 @@
       </w:rPr>
     </w:lvl>
   </w:abstractNum>
-  <w:abstractNum w:abstractNumId="12" w15:restartNumberingAfterBreak="0">
+  <w:abstractNum w:abstractNumId="14" w15:restartNumberingAfterBreak="0">
     <w:nsid w:val="370C1893"/>
     <w:multiLevelType w:val="hybridMultilevel"/>
     <w:tmpl w:val="E5D491AA"/>
@@ -4519,7 +6220,7 @@
       </w:pPr>
     </w:lvl>
   </w:abstractNum>
-  <w:abstractNum w:abstractNumId="13" w15:restartNumberingAfterBreak="0">
+  <w:abstractNum w:abstractNumId="15" w15:restartNumberingAfterBreak="0">
     <w:nsid w:val="39D90526"/>
     <w:multiLevelType w:val="hybridMultilevel"/>
     <w:tmpl w:val="6FE4E702"/>
@@ -4632,7 +6333,7 @@
       </w:rPr>
     </w:lvl>
   </w:abstractNum>
-  <w:abstractNum w:abstractNumId="14" w15:restartNumberingAfterBreak="0">
+  <w:abstractNum w:abstractNumId="16" w15:restartNumberingAfterBreak="0">
     <w:nsid w:val="3C8B51EC"/>
     <w:multiLevelType w:val="hybridMultilevel"/>
     <w:tmpl w:val="58EE3110"/>
@@ -4722,7 +6423,7 @@
       </w:pPr>
     </w:lvl>
   </w:abstractNum>
-  <w:abstractNum w:abstractNumId="15" w15:restartNumberingAfterBreak="0">
+  <w:abstractNum w:abstractNumId="17" w15:restartNumberingAfterBreak="0">
     <w:nsid w:val="3E643E44"/>
     <w:multiLevelType w:val="hybridMultilevel"/>
     <w:tmpl w:val="7138EEE0"/>
@@ -4811,7 +6512,7 @@
       </w:pPr>
     </w:lvl>
   </w:abstractNum>
-  <w:abstractNum w:abstractNumId="16" w15:restartNumberingAfterBreak="0">
+  <w:abstractNum w:abstractNumId="18" w15:restartNumberingAfterBreak="0">
     <w:nsid w:val="469A5683"/>
     <w:multiLevelType w:val="hybridMultilevel"/>
     <w:tmpl w:val="136EC3F0"/>
@@ -4924,7 +6625,7 @@
       </w:rPr>
     </w:lvl>
   </w:abstractNum>
-  <w:abstractNum w:abstractNumId="17" w15:restartNumberingAfterBreak="0">
+  <w:abstractNum w:abstractNumId="19" w15:restartNumberingAfterBreak="0">
     <w:nsid w:val="49AF0E17"/>
     <w:multiLevelType w:val="hybridMultilevel"/>
     <w:tmpl w:val="C2D8846E"/>
@@ -5037,7 +6738,7 @@
       </w:rPr>
     </w:lvl>
   </w:abstractNum>
-  <w:abstractNum w:abstractNumId="18" w15:restartNumberingAfterBreak="0">
+  <w:abstractNum w:abstractNumId="20" w15:restartNumberingAfterBreak="0">
     <w:nsid w:val="4B6E065D"/>
     <w:multiLevelType w:val="multilevel"/>
     <w:tmpl w:val="ABFA09C6"/>
@@ -5186,7 +6887,7 @@
       </w:rPr>
     </w:lvl>
   </w:abstractNum>
-  <w:abstractNum w:abstractNumId="19" w15:restartNumberingAfterBreak="0">
+  <w:abstractNum w:abstractNumId="21" w15:restartNumberingAfterBreak="0">
     <w:nsid w:val="4B8E4E2C"/>
     <w:multiLevelType w:val="hybridMultilevel"/>
     <w:tmpl w:val="43429256"/>
@@ -5275,7 +6976,7 @@
       </w:pPr>
     </w:lvl>
   </w:abstractNum>
-  <w:abstractNum w:abstractNumId="20" w15:restartNumberingAfterBreak="0">
+  <w:abstractNum w:abstractNumId="22" w15:restartNumberingAfterBreak="0">
     <w:nsid w:val="50150E6A"/>
     <w:multiLevelType w:val="hybridMultilevel"/>
     <w:tmpl w:val="50066108"/>
@@ -5387,7 +7088,7 @@
       </w:rPr>
     </w:lvl>
   </w:abstractNum>
-  <w:abstractNum w:abstractNumId="21" w15:restartNumberingAfterBreak="0">
+  <w:abstractNum w:abstractNumId="23" w15:restartNumberingAfterBreak="0">
     <w:nsid w:val="532F7D9F"/>
     <w:multiLevelType w:val="hybridMultilevel"/>
     <w:tmpl w:val="A900D4E2"/>
@@ -5500,7 +7201,7 @@
       </w:rPr>
     </w:lvl>
   </w:abstractNum>
-  <w:abstractNum w:abstractNumId="22" w15:restartNumberingAfterBreak="0">
+  <w:abstractNum w:abstractNumId="24" w15:restartNumberingAfterBreak="0">
     <w:nsid w:val="54494759"/>
     <w:multiLevelType w:val="hybridMultilevel"/>
     <w:tmpl w:val="BF665CE4"/>
@@ -5613,7 +7314,7 @@
       </w:rPr>
     </w:lvl>
   </w:abstractNum>
-  <w:abstractNum w:abstractNumId="23" w15:restartNumberingAfterBreak="0">
+  <w:abstractNum w:abstractNumId="25" w15:restartNumberingAfterBreak="0">
     <w:nsid w:val="56C93842"/>
     <w:multiLevelType w:val="multilevel"/>
     <w:tmpl w:val="04BACB7E"/>
@@ -5762,7 +7463,7 @@
       </w:rPr>
     </w:lvl>
   </w:abstractNum>
-  <w:abstractNum w:abstractNumId="24" w15:restartNumberingAfterBreak="0">
+  <w:abstractNum w:abstractNumId="26" w15:restartNumberingAfterBreak="0">
     <w:nsid w:val="56ED1CB9"/>
     <w:multiLevelType w:val="hybridMultilevel"/>
     <w:tmpl w:val="10061D0C"/>
@@ -5852,7 +7553,7 @@
       </w:pPr>
     </w:lvl>
   </w:abstractNum>
-  <w:abstractNum w:abstractNumId="25" w15:restartNumberingAfterBreak="0">
+  <w:abstractNum w:abstractNumId="27" w15:restartNumberingAfterBreak="0">
     <w:nsid w:val="5ED31422"/>
     <w:multiLevelType w:val="multilevel"/>
     <w:tmpl w:val="3D64B47A"/>
@@ -6001,7 +7702,120 @@
       </w:rPr>
     </w:lvl>
   </w:abstractNum>
-  <w:abstractNum w:abstractNumId="26" w15:restartNumberingAfterBreak="0">
+  <w:abstractNum w:abstractNumId="28" w15:restartNumberingAfterBreak="0">
+    <w:nsid w:val="62C90930"/>
+    <w:multiLevelType w:val="hybridMultilevel"/>
+    <w:tmpl w:val="EC3EADB6"/>
+    <w:lvl w:ilvl="0" w:tplc="04090001">
+      <w:start w:val="1"/>
+      <w:numFmt w:val="bullet"/>
+      <w:lvlText w:val=""/>
+      <w:lvlJc w:val="left"/>
+      <w:pPr>
+        <w:ind w:left="1211" w:hanging="360"/>
+      </w:pPr>
+      <w:rPr>
+        <w:rFonts w:ascii="Symbol" w:hAnsi="Symbol" w:hint="default"/>
+      </w:rPr>
+    </w:lvl>
+    <w:lvl w:ilvl="1" w:tplc="04090003" w:tentative="1">
+      <w:start w:val="1"/>
+      <w:numFmt w:val="bullet"/>
+      <w:lvlText w:val="o"/>
+      <w:lvlJc w:val="left"/>
+      <w:pPr>
+        <w:ind w:left="1931" w:hanging="360"/>
+      </w:pPr>
+      <w:rPr>
+        <w:rFonts w:ascii="Courier New" w:hAnsi="Courier New" w:cs="Courier New" w:hint="default"/>
+      </w:rPr>
+    </w:lvl>
+    <w:lvl w:ilvl="2" w:tplc="04090005" w:tentative="1">
+      <w:start w:val="1"/>
+      <w:numFmt w:val="bullet"/>
+      <w:lvlText w:val=""/>
+      <w:lvlJc w:val="left"/>
+      <w:pPr>
+        <w:ind w:left="2651" w:hanging="360"/>
+      </w:pPr>
+      <w:rPr>
+        <w:rFonts w:ascii="Wingdings" w:hAnsi="Wingdings" w:hint="default"/>
+      </w:rPr>
+    </w:lvl>
+    <w:lvl w:ilvl="3" w:tplc="04090001" w:tentative="1">
+      <w:start w:val="1"/>
+      <w:numFmt w:val="bullet"/>
+      <w:lvlText w:val=""/>
+      <w:lvlJc w:val="left"/>
+      <w:pPr>
+        <w:ind w:left="3371" w:hanging="360"/>
+      </w:pPr>
+      <w:rPr>
+        <w:rFonts w:ascii="Symbol" w:hAnsi="Symbol" w:hint="default"/>
+      </w:rPr>
+    </w:lvl>
+    <w:lvl w:ilvl="4" w:tplc="04090003" w:tentative="1">
+      <w:start w:val="1"/>
+      <w:numFmt w:val="bullet"/>
+      <w:lvlText w:val="o"/>
+      <w:lvlJc w:val="left"/>
+      <w:pPr>
+        <w:ind w:left="4091" w:hanging="360"/>
+      </w:pPr>
+      <w:rPr>
+        <w:rFonts w:ascii="Courier New" w:hAnsi="Courier New" w:cs="Courier New" w:hint="default"/>
+      </w:rPr>
+    </w:lvl>
+    <w:lvl w:ilvl="5" w:tplc="04090005" w:tentative="1">
+      <w:start w:val="1"/>
+      <w:numFmt w:val="bullet"/>
+      <w:lvlText w:val=""/>
+      <w:lvlJc w:val="left"/>
+      <w:pPr>
+        <w:ind w:left="4811" w:hanging="360"/>
+      </w:pPr>
+      <w:rPr>
+        <w:rFonts w:ascii="Wingdings" w:hAnsi="Wingdings" w:hint="default"/>
+      </w:rPr>
+    </w:lvl>
+    <w:lvl w:ilvl="6" w:tplc="04090001" w:tentative="1">
+      <w:start w:val="1"/>
+      <w:numFmt w:val="bullet"/>
+      <w:lvlText w:val=""/>
+      <w:lvlJc w:val="left"/>
+      <w:pPr>
+        <w:ind w:left="5531" w:hanging="360"/>
+      </w:pPr>
+      <w:rPr>
+        <w:rFonts w:ascii="Symbol" w:hAnsi="Symbol" w:hint="default"/>
+      </w:rPr>
+    </w:lvl>
+    <w:lvl w:ilvl="7" w:tplc="04090003" w:tentative="1">
+      <w:start w:val="1"/>
+      <w:numFmt w:val="bullet"/>
+      <w:lvlText w:val="o"/>
+      <w:lvlJc w:val="left"/>
+      <w:pPr>
+        <w:ind w:left="6251" w:hanging="360"/>
+      </w:pPr>
+      <w:rPr>
+        <w:rFonts w:ascii="Courier New" w:hAnsi="Courier New" w:cs="Courier New" w:hint="default"/>
+      </w:rPr>
+    </w:lvl>
+    <w:lvl w:ilvl="8" w:tplc="04090005" w:tentative="1">
+      <w:start w:val="1"/>
+      <w:numFmt w:val="bullet"/>
+      <w:lvlText w:val=""/>
+      <w:lvlJc w:val="left"/>
+      <w:pPr>
+        <w:ind w:left="6971" w:hanging="360"/>
+      </w:pPr>
+      <w:rPr>
+        <w:rFonts w:ascii="Wingdings" w:hAnsi="Wingdings" w:hint="default"/>
+      </w:rPr>
+    </w:lvl>
+  </w:abstractNum>
+  <w:abstractNum w:abstractNumId="29" w15:restartNumberingAfterBreak="0">
     <w:nsid w:val="6A643BCA"/>
     <w:multiLevelType w:val="hybridMultilevel"/>
     <w:tmpl w:val="BFB044D6"/>
@@ -6114,7 +7928,7 @@
       </w:rPr>
     </w:lvl>
   </w:abstractNum>
-  <w:abstractNum w:abstractNumId="27" w15:restartNumberingAfterBreak="0">
+  <w:abstractNum w:abstractNumId="30" w15:restartNumberingAfterBreak="0">
     <w:nsid w:val="6B585D0C"/>
     <w:multiLevelType w:val="hybridMultilevel"/>
     <w:tmpl w:val="DA5C9F24"/>
@@ -6203,7 +8017,7 @@
       </w:pPr>
     </w:lvl>
   </w:abstractNum>
-  <w:abstractNum w:abstractNumId="28" w15:restartNumberingAfterBreak="0">
+  <w:abstractNum w:abstractNumId="31" w15:restartNumberingAfterBreak="0">
     <w:nsid w:val="71FA4AC1"/>
     <w:multiLevelType w:val="hybridMultilevel"/>
     <w:tmpl w:val="A23ED348"/>
@@ -6294,7 +8108,7 @@
       </w:pPr>
     </w:lvl>
   </w:abstractNum>
-  <w:abstractNum w:abstractNumId="29" w15:restartNumberingAfterBreak="0">
+  <w:abstractNum w:abstractNumId="32" w15:restartNumberingAfterBreak="0">
     <w:nsid w:val="75227B17"/>
     <w:multiLevelType w:val="hybridMultilevel"/>
     <w:tmpl w:val="34D08D80"/>
@@ -6406,7 +8220,7 @@
       </w:rPr>
     </w:lvl>
   </w:abstractNum>
-  <w:abstractNum w:abstractNumId="30" w15:restartNumberingAfterBreak="0">
+  <w:abstractNum w:abstractNumId="33" w15:restartNumberingAfterBreak="0">
     <w:nsid w:val="76060875"/>
     <w:multiLevelType w:val="hybridMultilevel"/>
     <w:tmpl w:val="3CB42880"/>
@@ -6519,7 +8333,7 @@
       </w:rPr>
     </w:lvl>
   </w:abstractNum>
-  <w:abstractNum w:abstractNumId="31" w15:restartNumberingAfterBreak="0">
+  <w:abstractNum w:abstractNumId="34" w15:restartNumberingAfterBreak="0">
     <w:nsid w:val="76283CC3"/>
     <w:multiLevelType w:val="hybridMultilevel"/>
     <w:tmpl w:val="32EE6050"/>
@@ -6609,7 +8423,7 @@
       </w:pPr>
     </w:lvl>
   </w:abstractNum>
-  <w:abstractNum w:abstractNumId="32" w15:restartNumberingAfterBreak="0">
+  <w:abstractNum w:abstractNumId="35" w15:restartNumberingAfterBreak="0">
     <w:nsid w:val="7A2F34E1"/>
     <w:multiLevelType w:val="hybridMultilevel"/>
     <w:tmpl w:val="C57487B0"/>
@@ -6722,7 +8536,7 @@
       </w:rPr>
     </w:lvl>
   </w:abstractNum>
-  <w:abstractNum w:abstractNumId="33" w15:restartNumberingAfterBreak="0">
+  <w:abstractNum w:abstractNumId="36" w15:restartNumberingAfterBreak="0">
     <w:nsid w:val="7DC94D33"/>
     <w:multiLevelType w:val="hybridMultilevel"/>
     <w:tmpl w:val="6B7E1F64"/>
@@ -6812,88 +8626,88 @@
     </w:lvl>
   </w:abstractNum>
   <w:num w:numId="1" w16cid:durableId="137115105">
-    <w:abstractNumId w:val="31"/>
+    <w:abstractNumId w:val="34"/>
   </w:num>
   <w:num w:numId="2" w16cid:durableId="1046878117">
-    <w:abstractNumId w:val="15"/>
+    <w:abstractNumId w:val="17"/>
   </w:num>
   <w:num w:numId="3" w16cid:durableId="2064791685">
-    <w:abstractNumId w:val="17"/>
+    <w:abstractNumId w:val="19"/>
   </w:num>
   <w:num w:numId="4" w16cid:durableId="173541827">
-    <w:abstractNumId w:val="26"/>
+    <w:abstractNumId w:val="29"/>
   </w:num>
   <w:num w:numId="5" w16cid:durableId="1787887980">
-    <w:abstractNumId w:val="11"/>
+    <w:abstractNumId w:val="13"/>
   </w:num>
   <w:num w:numId="6" w16cid:durableId="491025265">
-    <w:abstractNumId w:val="8"/>
+    <w:abstractNumId w:val="9"/>
   </w:num>
   <w:num w:numId="7" w16cid:durableId="15733830">
     <w:abstractNumId w:val="2"/>
   </w:num>
   <w:num w:numId="8" w16cid:durableId="140193344">
-    <w:abstractNumId w:val="20"/>
+    <w:abstractNumId w:val="22"/>
   </w:num>
   <w:num w:numId="9" w16cid:durableId="1194225824">
-    <w:abstractNumId w:val="13"/>
+    <w:abstractNumId w:val="15"/>
   </w:num>
   <w:num w:numId="10" w16cid:durableId="1112020682">
     <w:abstractNumId w:val="3"/>
   </w:num>
   <w:num w:numId="11" w16cid:durableId="1755710804">
-    <w:abstractNumId w:val="30"/>
+    <w:abstractNumId w:val="33"/>
   </w:num>
   <w:num w:numId="12" w16cid:durableId="384069162">
-    <w:abstractNumId w:val="32"/>
+    <w:abstractNumId w:val="35"/>
   </w:num>
   <w:num w:numId="13" w16cid:durableId="301204101">
-    <w:abstractNumId w:val="29"/>
+    <w:abstractNumId w:val="32"/>
   </w:num>
   <w:num w:numId="14" w16cid:durableId="2073117325">
     <w:abstractNumId w:val="5"/>
   </w:num>
   <w:num w:numId="15" w16cid:durableId="1774132744">
-    <w:abstractNumId w:val="10"/>
+    <w:abstractNumId w:val="12"/>
   </w:num>
   <w:num w:numId="16" w16cid:durableId="874579047">
-    <w:abstractNumId w:val="14"/>
+    <w:abstractNumId w:val="16"/>
   </w:num>
   <w:num w:numId="17" w16cid:durableId="1336035485">
     <w:abstractNumId w:val="6"/>
   </w:num>
   <w:num w:numId="18" w16cid:durableId="1303342191">
-    <w:abstractNumId w:val="9"/>
+    <w:abstractNumId w:val="10"/>
   </w:num>
   <w:num w:numId="19" w16cid:durableId="81921506">
-    <w:abstractNumId w:val="22"/>
+    <w:abstractNumId w:val="24"/>
   </w:num>
   <w:num w:numId="20" w16cid:durableId="1734426630">
-    <w:abstractNumId w:val="19"/>
+    <w:abstractNumId w:val="21"/>
   </w:num>
   <w:num w:numId="21" w16cid:durableId="257643883">
-    <w:abstractNumId w:val="21"/>
+    <w:abstractNumId w:val="23"/>
   </w:num>
   <w:num w:numId="22" w16cid:durableId="1012033657">
     <w:abstractNumId w:val="4"/>
   </w:num>
   <w:num w:numId="23" w16cid:durableId="1493326720">
-    <w:abstractNumId w:val="28"/>
+    <w:abstractNumId w:val="31"/>
   </w:num>
   <w:num w:numId="24" w16cid:durableId="1642540710">
-    <w:abstractNumId w:val="12"/>
+    <w:abstractNumId w:val="14"/>
   </w:num>
   <w:num w:numId="25" w16cid:durableId="853344557">
-    <w:abstractNumId w:val="27"/>
+    <w:abstractNumId w:val="30"/>
   </w:num>
   <w:num w:numId="26" w16cid:durableId="255330261">
-    <w:abstractNumId w:val="16"/>
+    <w:abstractNumId w:val="18"/>
   </w:num>
   <w:num w:numId="27" w16cid:durableId="223875565">
-    <w:abstractNumId w:val="33"/>
+    <w:abstractNumId w:val="36"/>
   </w:num>
   <w:num w:numId="28" w16cid:durableId="2138719908">
-    <w:abstractNumId w:val="24"/>
+    <w:abstractNumId w:val="26"/>
   </w:num>
   <w:num w:numId="29" w16cid:durableId="1865970731">
     <w:abstractNumId w:val="7"/>
@@ -6905,13 +8719,22 @@
     <w:abstractNumId w:val="1"/>
   </w:num>
   <w:num w:numId="32" w16cid:durableId="501354218">
-    <w:abstractNumId w:val="23"/>
+    <w:abstractNumId w:val="25"/>
   </w:num>
   <w:num w:numId="33" w16cid:durableId="764031160">
-    <w:abstractNumId w:val="25"/>
+    <w:abstractNumId w:val="27"/>
   </w:num>
   <w:num w:numId="34" w16cid:durableId="403644186">
-    <w:abstractNumId w:val="18"/>
+    <w:abstractNumId w:val="20"/>
+  </w:num>
+  <w:num w:numId="35" w16cid:durableId="868643544">
+    <w:abstractNumId w:val="8"/>
+  </w:num>
+  <w:num w:numId="36" w16cid:durableId="976180358">
+    <w:abstractNumId w:val="28"/>
+  </w:num>
+  <w:num w:numId="37" w16cid:durableId="393048248">
+    <w:abstractNumId w:val="11"/>
   </w:num>
   <w:numIdMacAtCleanup w:val="7"/>
 </w:numbering>
@@ -7413,6 +9236,7 @@
   <w:style w:type="character" w:default="1" w:styleId="DefaultParagraphFont">
     <w:name w:val="Default Paragraph Font"/>
     <w:uiPriority w:val="1"/>
+    <w:semiHidden/>
     <w:unhideWhenUsed/>
   </w:style>
   <w:style w:type="table" w:default="1" w:styleId="TableNormal">

</xml_diff>